<commit_message>
finish torque control in chapter 3
</commit_message>
<xml_diff>
--- a/3_Motor_Control.docx
+++ b/3_Motor_Control.docx
@@ -61,7 +61,7 @@
         <w:pStyle w:val="Normal"/>
         <w:numPr>
           <w:ilvl w:val="0"/>
-          <w:numId w:val="1"/>
+          <w:numId w:val="2"/>
         </w:numPr>
         <w:spacing w:lineRule="auto" w:line="240" w:beforeAutospacing="1" w:after="0"/>
         <w:rPr>
@@ -82,7 +82,7 @@
         <w:pStyle w:val="Normal"/>
         <w:numPr>
           <w:ilvl w:val="1"/>
-          <w:numId w:val="1"/>
+          <w:numId w:val="2"/>
         </w:numPr>
         <w:spacing w:lineRule="auto" w:line="240" w:before="0" w:after="0"/>
         <w:rPr>
@@ -103,7 +103,7 @@
         <w:pStyle w:val="Normal"/>
         <w:numPr>
           <w:ilvl w:val="1"/>
-          <w:numId w:val="1"/>
+          <w:numId w:val="2"/>
         </w:numPr>
         <w:spacing w:lineRule="auto" w:line="240" w:before="0" w:after="0"/>
         <w:rPr>
@@ -124,7 +124,7 @@
         <w:pStyle w:val="ListParagraph"/>
         <w:numPr>
           <w:ilvl w:val="1"/>
-          <w:numId w:val="1"/>
+          <w:numId w:val="2"/>
         </w:numPr>
         <w:spacing w:lineRule="auto" w:line="240" w:before="0" w:after="0"/>
         <w:contextualSpacing/>
@@ -147,7 +147,7 @@
         <w:pStyle w:val="ListParagraph"/>
         <w:numPr>
           <w:ilvl w:val="0"/>
-          <w:numId w:val="1"/>
+          <w:numId w:val="2"/>
         </w:numPr>
         <w:spacing w:lineRule="auto" w:line="240" w:before="0" w:after="0"/>
         <w:contextualSpacing/>
@@ -169,7 +169,7 @@
         <w:pStyle w:val="ListParagraph"/>
         <w:numPr>
           <w:ilvl w:val="1"/>
-          <w:numId w:val="1"/>
+          <w:numId w:val="2"/>
         </w:numPr>
         <w:spacing w:lineRule="auto" w:line="240" w:before="0" w:after="0"/>
         <w:contextualSpacing/>
@@ -191,7 +191,7 @@
         <w:pStyle w:val="ListParagraph"/>
         <w:numPr>
           <w:ilvl w:val="1"/>
-          <w:numId w:val="1"/>
+          <w:numId w:val="2"/>
         </w:numPr>
         <w:spacing w:lineRule="auto" w:line="240" w:before="0" w:after="0"/>
         <w:contextualSpacing/>
@@ -213,7 +213,7 @@
         <w:pStyle w:val="ListParagraph"/>
         <w:numPr>
           <w:ilvl w:val="1"/>
-          <w:numId w:val="1"/>
+          <w:numId w:val="2"/>
         </w:numPr>
         <w:spacing w:lineRule="auto" w:line="240" w:before="0" w:after="0"/>
         <w:contextualSpacing/>
@@ -234,7 +234,7 @@
         <w:pStyle w:val="Normal"/>
         <w:numPr>
           <w:ilvl w:val="0"/>
-          <w:numId w:val="1"/>
+          <w:numId w:val="2"/>
         </w:numPr>
         <w:spacing w:lineRule="auto" w:line="240" w:before="0" w:after="0"/>
         <w:rPr>
@@ -255,7 +255,7 @@
         <w:pStyle w:val="Normal"/>
         <w:numPr>
           <w:ilvl w:val="1"/>
-          <w:numId w:val="1"/>
+          <w:numId w:val="2"/>
         </w:numPr>
         <w:spacing w:lineRule="auto" w:line="240" w:before="0" w:after="0"/>
         <w:rPr>
@@ -276,7 +276,7 @@
         <w:pStyle w:val="Normal"/>
         <w:numPr>
           <w:ilvl w:val="1"/>
-          <w:numId w:val="1"/>
+          <w:numId w:val="2"/>
         </w:numPr>
         <w:spacing w:lineRule="auto" w:line="240" w:before="0" w:after="0"/>
         <w:rPr>
@@ -297,7 +297,7 @@
         <w:pStyle w:val="Normal"/>
         <w:numPr>
           <w:ilvl w:val="1"/>
-          <w:numId w:val="1"/>
+          <w:numId w:val="2"/>
         </w:numPr>
         <w:spacing w:lineRule="auto" w:line="240" w:before="0" w:after="0"/>
         <w:rPr>
@@ -318,7 +318,7 @@
         <w:pStyle w:val="Normal"/>
         <w:numPr>
           <w:ilvl w:val="0"/>
-          <w:numId w:val="1"/>
+          <w:numId w:val="2"/>
         </w:numPr>
         <w:spacing w:lineRule="auto" w:line="240" w:before="0" w:afterAutospacing="1"/>
         <w:rPr>
@@ -508,6 +508,15 @@
     <w:p>
       <w:pPr>
         <w:pStyle w:val="Normal"/>
+        <w:rPr/>
+      </w:pPr>
+      <w:r>
+        <w:rPr/>
+      </w:r>
+    </w:p>
+    <w:p>
+      <w:pPr>
+        <w:pStyle w:val="Normal"/>
         <w:rPr>
           <w:rFonts w:eastAsia="Times New Roman" w:cs="Calibri" w:cstheme="minorHAnsi"/>
           <w:sz w:val="32"/>
@@ -559,21 +568,58 @@
         </w:rPr>
         <w:t xml:space="preserve">In the third chapter, the overall control method </w:t>
       </w:r>
-    </w:p>
-    <w:p>
-      <w:pPr>
-        <w:pStyle w:val="Normal"/>
-        <w:rPr>
-          <w:rFonts w:eastAsia="Times New Roman" w:cs="Calibri" w:cstheme="minorHAnsi"/>
-          <w:lang w:eastAsia="de-DE"/>
-        </w:rPr>
-      </w:pPr>
-      <w:r>
-        <w:rPr>
-          <w:rFonts w:eastAsia="Times New Roman" w:cs="Calibri" w:cstheme="minorHAnsi"/>
-          <w:lang w:eastAsia="de-DE"/>
-        </w:rPr>
-        <w:t>The controlled system and the controller, wh</w:t>
+      <w:r>
+        <w:rPr>
+          <w:rFonts w:eastAsia="Times New Roman" w:cs="Calibri" w:cstheme="minorHAnsi"/>
+          <w:lang w:eastAsia="de-DE"/>
+        </w:rPr>
+        <w:t xml:space="preserve">of the Reluctance synchronous motor are presented. The overall structure and block diagram of the motor system are first introduced. The mathematical model of the controlled system (SynRm) in time-continuous </w:t>
+      </w:r>
+      <w:r>
+        <w:rPr>
+          <w:rFonts w:eastAsia="Times New Roman" w:cs="Calibri" w:cstheme="minorHAnsi"/>
+          <w:color w:val="auto"/>
+          <w:kern w:val="0"/>
+          <w:sz w:val="22"/>
+          <w:szCs w:val="22"/>
+          <w:lang w:val="en-US" w:eastAsia="de-DE" w:bidi="ar-SA"/>
+        </w:rPr>
+        <w:t>and</w:t>
+      </w:r>
+      <w:r>
+        <w:rPr>
+          <w:rFonts w:eastAsia="Times New Roman" w:cs="Calibri" w:cstheme="minorHAnsi"/>
+          <w:lang w:eastAsia="de-DE"/>
+        </w:rPr>
+        <w:t xml:space="preserve"> time-discrete form are than presented. </w:t>
+      </w:r>
+      <w:r>
+        <w:rPr>
+          <w:rFonts w:eastAsia="Times New Roman" w:cs="Calibri" w:cstheme="minorHAnsi"/>
+          <w:lang w:eastAsia="de-DE"/>
+        </w:rPr>
+        <w:t xml:space="preserve"> </w:t>
+      </w:r>
+      <w:r>
+        <w:rPr>
+          <w:rFonts w:eastAsia="Times New Roman" w:cs="Calibri" w:cstheme="minorHAnsi"/>
+          <w:lang w:eastAsia="de-DE"/>
+        </w:rPr>
+        <w:t xml:space="preserve">Lastly, </w:t>
+      </w:r>
+      <w:r>
+        <w:rPr>
+          <w:rFonts w:eastAsia="Times New Roman" w:cs="Calibri" w:cstheme="minorHAnsi"/>
+          <w:lang w:eastAsia="de-DE"/>
+        </w:rPr>
+        <w:t xml:space="preserve">the </w:t>
+      </w:r>
+      <w:r>
+        <w:rPr>
+          <w:rFonts w:eastAsia="Times New Roman" w:cs="Calibri" w:cstheme="minorHAnsi"/>
+          <w:lang w:eastAsia="de-DE"/>
+        </w:rPr>
+        <w:t>current and torque controller are presented in detail.</w:t>
       </w:r>
     </w:p>
     <w:p>
@@ -593,84 +639,25 @@
           <w:szCs w:val="32"/>
           <w:lang w:eastAsia="de-DE"/>
         </w:rPr>
-      </w:r>
-    </w:p>
-    <w:p>
-      <w:pPr>
-        <w:pStyle w:val="Normal"/>
-        <w:rPr>
-          <w:rFonts w:eastAsia="Times New Roman" w:cs="Calibri" w:cstheme="minorHAnsi"/>
-          <w:sz w:val="32"/>
-          <w:szCs w:val="32"/>
-          <w:lang w:eastAsia="de-DE"/>
-        </w:rPr>
-      </w:pPr>
-      <w:r>
-        <w:rPr>
-          <w:rFonts w:eastAsia="Times New Roman" w:cs="Calibri" w:cstheme="minorHAnsi"/>
-          <w:sz w:val="32"/>
-          <w:szCs w:val="32"/>
-          <w:lang w:eastAsia="de-DE"/>
-        </w:rPr>
-      </w:r>
-    </w:p>
-    <w:p>
-      <w:pPr>
-        <w:pStyle w:val="Normal"/>
-        <w:rPr>
-          <w:rFonts w:eastAsia="Times New Roman" w:cs="Calibri" w:cstheme="minorHAnsi"/>
-          <w:sz w:val="32"/>
-          <w:szCs w:val="32"/>
-          <w:lang w:eastAsia="de-DE"/>
-        </w:rPr>
-      </w:pPr>
-      <w:r>
-        <w:rPr>
-          <w:rFonts w:eastAsia="Times New Roman" w:cs="Calibri" w:cstheme="minorHAnsi"/>
-          <w:sz w:val="32"/>
-          <w:szCs w:val="32"/>
-          <w:lang w:eastAsia="de-DE"/>
-        </w:rPr>
-      </w:r>
-    </w:p>
-    <w:p>
-      <w:pPr>
-        <w:pStyle w:val="Normal"/>
-        <w:rPr>
-          <w:rFonts w:eastAsia="Times New Roman" w:cs="Calibri" w:cstheme="minorHAnsi"/>
-          <w:sz w:val="32"/>
-          <w:szCs w:val="32"/>
-          <w:lang w:eastAsia="de-DE"/>
-        </w:rPr>
-      </w:pPr>
-      <w:r>
-        <w:rPr>
-          <w:rFonts w:eastAsia="Times New Roman" w:cs="Calibri" w:cstheme="minorHAnsi"/>
-          <w:sz w:val="32"/>
-          <w:szCs w:val="32"/>
-          <w:lang w:eastAsia="de-DE"/>
-        </w:rPr>
         <w:t>3. 1 Overview of Motor control system</w:t>
       </w:r>
     </w:p>
     <w:p>
       <w:pPr>
         <w:pStyle w:val="Normal"/>
-        <w:spacing w:lineRule="auto" w:line="240" w:beforeAutospacing="1" w:afterAutospacing="1"/>
-        <w:rPr>
-          <w:rFonts w:eastAsia="Times New Roman" w:cs="Calibri" w:cstheme="minorHAnsi"/>
-          <w:sz w:val="32"/>
-          <w:szCs w:val="32"/>
-          <w:lang w:eastAsia="de-DE"/>
-        </w:rPr>
-      </w:pPr>
-      <w:r>
-        <w:rPr>
-          <w:rFonts w:eastAsia="Times New Roman" w:cs="Calibri" w:cstheme="minorHAnsi"/>
-          <w:sz w:val="32"/>
-          <w:szCs w:val="32"/>
-          <w:lang w:eastAsia="de-DE"/>
-        </w:rPr>
+        <w:rPr>
+          <w:sz w:val="22"/>
+          <w:szCs w:val="22"/>
+        </w:rPr>
+      </w:pPr>
+      <w:r>
+        <w:rPr>
+          <w:rFonts w:eastAsia="Times New Roman" w:cs="Calibri" w:cstheme="minorHAnsi"/>
+          <w:sz w:val="22"/>
+          <w:szCs w:val="22"/>
+          <w:lang w:eastAsia="de-DE"/>
+        </w:rPr>
+        <w:t>We introduce importance concept for the motor control system as well as commonly used technique for the facilitation of the design of our controller.</w:t>
       </w:r>
     </w:p>
     <w:p>
@@ -912,7 +899,25 @@
           <w:szCs w:val="32"/>
           <w:lang w:eastAsia="de-DE"/>
         </w:rPr>
-        <w:t>3.1.13 parameter normalization</w:t>
+        <w:t xml:space="preserve">3.1.3 </w:t>
+      </w:r>
+      <w:r>
+        <w:rPr>
+          <w:rFonts w:eastAsia="Times New Roman" w:cs="Calibri" w:cstheme="minorHAnsi"/>
+          <w:sz w:val="32"/>
+          <w:szCs w:val="32"/>
+          <w:lang w:eastAsia="de-DE"/>
+        </w:rPr>
+        <w:t>P</w:t>
+      </w:r>
+      <w:r>
+        <w:rPr>
+          <w:rFonts w:eastAsia="Times New Roman" w:cs="Calibri" w:cstheme="minorHAnsi"/>
+          <w:sz w:val="32"/>
+          <w:szCs w:val="32"/>
+          <w:lang w:eastAsia="de-DE"/>
+        </w:rPr>
+        <w:t>arameter normalization</w:t>
         <w:tab/>
       </w:r>
     </w:p>
@@ -4172,182 +4177,7 @@
           <w:rFonts w:eastAsia="Times New Roman" w:cs="Calibri" w:cstheme="minorHAnsi"/>
           <w:lang w:eastAsia="de-DE"/>
         </w:rPr>
-        <w:t xml:space="preserve">In the cascade structure of the motor controller, the </w:t>
-      </w:r>
-      <w:r>
-        <w:rPr>
-          <w:rFonts w:eastAsia="Times New Roman" w:cs="Calibri" w:cstheme="minorHAnsi"/>
-          <w:lang w:eastAsia="de-DE"/>
-        </w:rPr>
-        <w:t xml:space="preserve">Torque controller </w:t>
-      </w:r>
-      <w:r>
-        <w:rPr>
-          <w:rFonts w:eastAsia="Times New Roman" w:cs="Calibri" w:cstheme="minorHAnsi"/>
-          <w:lang w:eastAsia="de-DE"/>
-        </w:rPr>
-        <w:t xml:space="preserve">serve as the </w:t>
-      </w:r>
-      <w:r>
-        <w:rPr>
-          <w:rFonts w:eastAsia="Times New Roman" w:cs="Calibri" w:cstheme="minorHAnsi"/>
-          <w:lang w:eastAsia="de-DE"/>
-        </w:rPr>
-        <w:t xml:space="preserve">superposed controller </w:t>
-      </w:r>
-      <w:r>
-        <w:rPr>
-          <w:rFonts w:eastAsia="Times New Roman" w:cs="Calibri" w:cstheme="minorHAnsi"/>
-          <w:lang w:eastAsia="de-DE"/>
-        </w:rPr>
-        <w:t xml:space="preserve">and generate </w:t>
-      </w:r>
-      <w:r>
-        <w:rPr>
-          <w:rFonts w:eastAsia="Times New Roman" w:cs="Calibri" w:cstheme="minorHAnsi"/>
-          <w:lang w:eastAsia="de-DE"/>
-        </w:rPr>
-        <w:t xml:space="preserve">reference points for the </w:t>
-      </w:r>
-      <w:r>
-        <w:rPr>
-          <w:rFonts w:eastAsia="Times New Roman" w:cs="Calibri" w:cstheme="minorHAnsi"/>
-          <w:lang w:eastAsia="de-DE"/>
-        </w:rPr>
-        <w:t xml:space="preserve">current vector on </w:t>
-      </w:r>
-      <w:r>
-        <w:rPr>
-          <w:rFonts w:eastAsia="Times New Roman" w:cs="Calibri" w:cstheme="minorHAnsi"/>
-          <w:lang w:eastAsia="de-DE"/>
-        </w:rPr>
-        <w:t>d-</w:t>
-      </w:r>
-      <w:r>
-        <w:rPr>
-          <w:rFonts w:eastAsia="Times New Roman" w:cs="Calibri" w:cstheme="minorHAnsi"/>
-          <w:lang w:eastAsia="de-DE"/>
-        </w:rPr>
-        <w:t>q coordinate System. Unlike the feed-back control method used in current controller</w:t>
-      </w:r>
-      <w:r>
-        <w:rPr>
-          <w:rFonts w:eastAsia="Times New Roman" w:cs="Calibri" w:cstheme="minorHAnsi"/>
-          <w:lang w:eastAsia="de-DE"/>
-        </w:rPr>
-        <w:t xml:space="preserve">, the current reference </w:t>
-      </w:r>
-      <w:r>
-        <w:rPr>
-          <w:rFonts w:eastAsia="Times New Roman" w:cs="Calibri" w:cstheme="minorHAnsi"/>
-          <w:lang w:eastAsia="de-DE"/>
-        </w:rPr>
-        <w:t xml:space="preserve">point is generated with a per-determined data set, which </w:t>
-      </w:r>
-      <w:r>
-        <w:rPr>
-          <w:rFonts w:eastAsia="Times New Roman" w:cs="Calibri" w:cstheme="minorHAnsi"/>
-          <w:lang w:eastAsia="de-DE"/>
-        </w:rPr>
-        <w:t xml:space="preserve">is implemented as </w:t>
-      </w:r>
-      <w:r>
-        <w:rPr>
-          <w:rFonts w:eastAsia="Times New Roman" w:cs="Calibri" w:cstheme="minorHAnsi"/>
-          <w:lang w:eastAsia="de-DE"/>
-        </w:rPr>
-        <w:t xml:space="preserve"> “Look-up Table</w:t>
-      </w:r>
-      <w:r>
-        <w:rPr>
-          <w:rFonts w:eastAsia="Times New Roman" w:cs="Calibri" w:cstheme="minorHAnsi"/>
-          <w:lang w:eastAsia="de-DE"/>
-        </w:rPr>
-        <w:t>s</w:t>
-      </w:r>
-      <w:r>
-        <w:rPr>
-          <w:rFonts w:eastAsia="Times New Roman" w:cs="Calibri" w:cstheme="minorHAnsi"/>
-          <w:lang w:eastAsia="de-DE"/>
-        </w:rPr>
-        <w:t xml:space="preserve"> (LUT)”, </w:t>
-      </w:r>
-      <w:r>
-        <w:rPr>
-          <w:rFonts w:eastAsia="Times New Roman" w:cs="Calibri" w:cstheme="minorHAnsi"/>
-          <w:lang w:eastAsia="de-DE"/>
-        </w:rPr>
-        <w:t>as shown in fig?</w:t>
-      </w:r>
-      <w:r>
-        <w:rPr>
-          <w:rFonts w:eastAsia="Times New Roman" w:cs="Calibri" w:cstheme="minorHAnsi"/>
-          <w:lang w:eastAsia="de-DE"/>
-        </w:rPr>
-        <w:t>. I</w:t>
-      </w:r>
-      <w:r>
-        <w:rPr>
-          <w:rFonts w:eastAsia="Times New Roman" w:cs="Calibri" w:cstheme="minorHAnsi"/>
-          <w:lang w:eastAsia="de-DE"/>
-        </w:rPr>
-        <w:t>n conventio</w:t>
-      </w:r>
-      <w:r>
-        <w:rPr>
-          <w:rFonts w:eastAsia="Times New Roman" w:cs="Calibri" w:cstheme="minorHAnsi"/>
-          <w:lang w:eastAsia="de-DE"/>
-        </w:rPr>
-        <w:t xml:space="preserve">n, torque control of the motor is performed </w:t>
-      </w:r>
-      <w:r>
-        <w:rPr>
-          <w:rFonts w:eastAsia="Times New Roman" w:cs="Calibri" w:cstheme="minorHAnsi"/>
-          <w:lang w:eastAsia="de-DE"/>
-        </w:rPr>
-        <w:t>through this offline</w:t>
-      </w:r>
-      <w:r>
-        <w:rPr>
-          <w:rFonts w:eastAsia="Times New Roman" w:cs="Calibri" w:cstheme="minorHAnsi"/>
-          <w:lang w:eastAsia="de-DE"/>
-        </w:rPr>
-        <w:t xml:space="preserve"> technique, where the optimized operating points for every torque value in the whole speed range are stored in the controller beforehand, so that online calculation for </w:t>
-      </w:r>
-      <w:r>
-        <w:rPr>
-          <w:rFonts w:eastAsia="Times New Roman" w:cs="Calibri" w:cstheme="minorHAnsi"/>
-          <w:lang w:eastAsia="de-DE"/>
-        </w:rPr>
-        <w:t>is not</w:t>
-      </w:r>
-      <w:r>
-        <w:rPr>
-          <w:rFonts w:eastAsia="Times New Roman" w:cs="Calibri" w:cstheme="minorHAnsi"/>
-          <w:lang w:eastAsia="de-DE"/>
-        </w:rPr>
-        <w:t xml:space="preserve"> needed. The </w:t>
-      </w:r>
-      <w:r>
-        <w:rPr>
-          <w:rFonts w:eastAsia="Times New Roman" w:cs="Calibri" w:cstheme="minorHAnsi"/>
-          <w:lang w:eastAsia="de-DE"/>
-        </w:rPr>
-        <w:t>calculation</w:t>
-      </w:r>
-      <w:r>
-        <w:rPr>
-          <w:rFonts w:eastAsia="Times New Roman" w:cs="Calibri" w:cstheme="minorHAnsi"/>
-          <w:lang w:eastAsia="de-DE"/>
-        </w:rPr>
-        <w:t xml:space="preserve"> of these optimized data sets is gathered </w:t>
-      </w:r>
-      <w:r>
-        <w:rPr>
-          <w:rFonts w:eastAsia="Times New Roman" w:cs="Calibri" w:cstheme="minorHAnsi"/>
-          <w:lang w:eastAsia="de-DE"/>
-        </w:rPr>
-        <w:t>and calculated with the 2D inductance table of Ld and Lq with respect to current id and iq,</w:t>
+        <w:t>In the cascade structure of the motor controller, the Torque controller serve as the superposed controller and generate reference points for the current vector on d-q coordinate System. Unlike the feedback control method used in current controller, the current reference point is generated with a per-determined data set, which is implemented as  “Look-up Tables (LUT)”, as shown in fig?. In convention, torque control of the motor is performed through this offline technique, where the optimized operating points for every torque value in the whole speed range are stored in the controller beforehand, so that online calculation for is not needed. The calculation of these optimized data sets is gathered and calculated with the 2D inductance table of Ld and Lq with respect to current id and iq,</w:t>
       </w:r>
       <w:r>
         <w:rPr>
@@ -4382,10 +4212,7 @@
         </w:rPr>
       </w:pPr>
       <w:r>
-        <w:rPr>
-          <w:rFonts w:eastAsia="Times New Roman" w:cs="Calibri" w:cstheme="minorHAnsi"/>
-          <w:lang w:eastAsia="de-DE"/>
-        </w:rPr>
+        <w:rPr/>
         <w:drawing>
           <wp:inline distT="0" distB="0" distL="0" distR="0">
             <wp:extent cx="5760720" cy="1276350"/>
@@ -4439,28 +4266,7 @@
           <w:rFonts w:eastAsia="Times New Roman" w:cs="Calibri" w:cstheme="minorHAnsi"/>
           <w:lang w:eastAsia="de-DE"/>
         </w:rPr>
-        <w:t xml:space="preserve">According to equation? </w:t>
-      </w:r>
-      <w:r>
-        <w:rPr>
-          <w:rFonts w:eastAsia="Times New Roman" w:cs="Calibri" w:cstheme="minorHAnsi"/>
-          <w:lang w:eastAsia="de-DE"/>
-        </w:rPr>
-        <w:t>D</w:t>
-      </w:r>
-      <w:r>
-        <w:rPr>
-          <w:rFonts w:eastAsia="Times New Roman" w:cs="Calibri" w:cstheme="minorHAnsi"/>
-          <w:lang w:eastAsia="de-DE"/>
-        </w:rPr>
-        <w:t xml:space="preserve">ue to the </w:t>
-      </w:r>
-      <w:r>
-        <w:rPr>
-          <w:rFonts w:eastAsia="Times New Roman" w:cs="Calibri" w:cstheme="minorHAnsi"/>
-          <w:lang w:eastAsia="de-DE"/>
-        </w:rPr>
-        <w:t>induced voltage (</w:t>
+        <w:t>According to equation? Due to the induced voltage (</w:t>
       </w:r>
       <w:r>
         <w:rPr>
@@ -4513,52 +4319,24 @@
           <w:rFonts w:eastAsia="Times New Roman" w:cs="Calibri" w:cstheme="minorHAnsi"/>
           <w:lang w:eastAsia="de-DE"/>
         </w:rPr>
-        <w:t xml:space="preserve">the utilized voltage of the motor reaches the voltage limit at a certain speed. We call this corner speed (DE:Eckdrehzahl). Hence, we </w:t>
-      </w:r>
-      <w:r>
-        <w:rPr>
-          <w:rFonts w:eastAsia="Times New Roman" w:cs="Calibri" w:cstheme="minorHAnsi"/>
-          <w:lang w:eastAsia="de-DE"/>
-        </w:rPr>
-        <w:t xml:space="preserve">divide the operation </w:t>
-      </w:r>
-      <w:r>
-        <w:rPr>
-          <w:rFonts w:eastAsia="Times New Roman" w:cs="Calibri" w:cstheme="minorHAnsi"/>
-          <w:lang w:eastAsia="de-DE"/>
-        </w:rPr>
-        <w:t xml:space="preserve">range </w:t>
-      </w:r>
-      <w:r>
-        <w:rPr>
-          <w:rFonts w:eastAsia="Times New Roman" w:cs="Calibri" w:cstheme="minorHAnsi"/>
-          <w:lang w:eastAsia="de-DE"/>
-        </w:rPr>
-        <w:t>of the motor to basic speed region and Field-weakening region</w:t>
-      </w:r>
-    </w:p>
-    <w:p>
-      <w:pPr>
-        <w:pStyle w:val="Normal"/>
-        <w:spacing w:lineRule="auto" w:line="240" w:beforeAutospacing="1" w:afterAutospacing="1"/>
-        <w:rPr>
-          <w:rFonts w:eastAsia="Times New Roman" w:cs="Calibri" w:cstheme="minorHAnsi"/>
-          <w:lang w:eastAsia="de-DE"/>
-        </w:rPr>
-      </w:pPr>
-      <w:r>
-        <w:rPr>
-          <w:rFonts w:eastAsia="Times New Roman" w:cs="Calibri" w:cstheme="minorHAnsi"/>
-          <w:lang w:eastAsia="de-DE"/>
-        </w:rPr>
-        <w:t xml:space="preserve">For the two different speed region, several operating methods are proposed for the optimized operating point of the current vector. </w:t>
-      </w:r>
-      <w:r>
-        <w:rPr>
-          <w:rFonts w:eastAsia="Times New Roman" w:cs="Calibri" w:cstheme="minorHAnsi"/>
-          <w:lang w:eastAsia="de-DE"/>
-        </w:rPr>
-        <w:t>The following paragraphs present this operating methods in detail.</w:t>
+        <w:t>the utilized voltage of the motor reaches the voltage limit at a certain speed. We call this corner speed (DE:Eckdrehzahl). Hence, we divide the operation range of the motor to basic speed region and Field-weakening region</w:t>
+      </w:r>
+    </w:p>
+    <w:p>
+      <w:pPr>
+        <w:pStyle w:val="Normal"/>
+        <w:spacing w:lineRule="auto" w:line="240" w:beforeAutospacing="1" w:afterAutospacing="1"/>
+        <w:rPr>
+          <w:rFonts w:eastAsia="Times New Roman" w:cs="Calibri" w:cstheme="minorHAnsi"/>
+          <w:lang w:eastAsia="de-DE"/>
+        </w:rPr>
+      </w:pPr>
+      <w:r>
+        <w:rPr>
+          <w:rFonts w:eastAsia="Times New Roman" w:cs="Calibri" w:cstheme="minorHAnsi"/>
+          <w:lang w:eastAsia="de-DE"/>
+        </w:rPr>
+        <w:t>For the two different speed region, several operating methods are proposed for the optimized operating point of the current vector. The following paragraphs present this operating methods in detail.</w:t>
       </w:r>
     </w:p>
     <w:p>
@@ -4592,54 +4370,37 @@
           <w:rFonts w:eastAsia="Times New Roman" w:cs="Calibri" w:cstheme="minorHAnsi"/>
           <w:lang w:eastAsia="de-DE"/>
         </w:rPr>
-        <w:t xml:space="preserve">We introduce in this paragraph </w:t>
-      </w:r>
-      <w:r>
-        <w:rPr>
-          <w:rFonts w:eastAsia="Times New Roman" w:cs="Calibri" w:cstheme="minorHAnsi"/>
-          <w:lang w:eastAsia="de-DE"/>
-        </w:rPr>
-        <w:t>important visualization technique on the 2D plain of id and iq. This graph will be constantly reference in the following chapters, since it plays a integral part in the design of our control strategy.</w:t>
-      </w:r>
-    </w:p>
-    <w:p>
-      <w:pPr>
-        <w:pStyle w:val="Normal"/>
-        <w:spacing w:lineRule="auto" w:line="240" w:beforeAutospacing="1" w:afterAutospacing="1"/>
-        <w:rPr>
-          <w:rFonts w:eastAsia="Times New Roman" w:cs="Calibri" w:cstheme="minorHAnsi"/>
-          <w:lang w:eastAsia="de-DE"/>
-        </w:rPr>
-      </w:pPr>
-      <w:r>
-        <w:rPr>
-          <w:rFonts w:eastAsia="Times New Roman" w:cs="Calibri" w:cstheme="minorHAnsi"/>
-          <w:lang w:eastAsia="de-DE"/>
-        </w:rPr>
-        <w:t xml:space="preserve">Equaiton? Shows the condition for </w:t>
-      </w:r>
-      <w:r>
-        <w:rPr>
-          <w:rFonts w:eastAsia="Times New Roman" w:cs="Calibri" w:cstheme="minorHAnsi"/>
-          <w:lang w:eastAsia="de-DE"/>
-        </w:rPr>
-        <w:t>maximum operable current on the d- ,and q-axis.</w:t>
-      </w:r>
-    </w:p>
-    <w:p>
-      <w:pPr>
-        <w:pStyle w:val="Normal"/>
-        <w:spacing w:lineRule="auto" w:line="240" w:beforeAutospacing="1" w:afterAutospacing="1"/>
-        <w:rPr>
-          <w:rFonts w:eastAsia="Times New Roman" w:cs="Calibri" w:cstheme="minorHAnsi"/>
-          <w:lang w:eastAsia="de-DE"/>
-        </w:rPr>
-      </w:pPr>
-      <w:r>
-        <w:rPr>
-          <w:rFonts w:eastAsia="Times New Roman" w:cs="Calibri" w:cstheme="minorHAnsi"/>
-          <w:lang w:eastAsia="de-DE"/>
-        </w:rPr>
+        <w:t>We introduce in this paragraph important visualization technique on the 2D plain of id and iq. This graph will be constantly reference in the following chapters, since it plays a integral part in the design of our control strategy.</w:t>
+      </w:r>
+    </w:p>
+    <w:p>
+      <w:pPr>
+        <w:pStyle w:val="Normal"/>
+        <w:spacing w:lineRule="auto" w:line="240" w:beforeAutospacing="1" w:afterAutospacing="1"/>
+        <w:rPr>
+          <w:rFonts w:eastAsia="Times New Roman" w:cs="Calibri" w:cstheme="minorHAnsi"/>
+          <w:lang w:eastAsia="de-DE"/>
+        </w:rPr>
+      </w:pPr>
+      <w:r>
+        <w:rPr>
+          <w:rFonts w:eastAsia="Times New Roman" w:cs="Calibri" w:cstheme="minorHAnsi"/>
+          <w:lang w:eastAsia="de-DE"/>
+        </w:rPr>
+        <w:t>Equaiton? Shows the condition for maximum operable current on the d- ,and q-axis.</w:t>
+      </w:r>
+    </w:p>
+    <w:p>
+      <w:pPr>
+        <w:pStyle w:val="Normal"/>
+        <w:spacing w:lineRule="auto" w:line="240" w:beforeAutospacing="1" w:afterAutospacing="1"/>
+        <w:rPr>
+          <w:rFonts w:eastAsia="Times New Roman" w:cs="Calibri" w:cstheme="minorHAnsi"/>
+          <w:lang w:eastAsia="de-DE"/>
+        </w:rPr>
+      </w:pPr>
+      <w:r>
+        <w:rPr/>
         <w:drawing>
           <wp:inline distT="0" distB="0" distL="0" distR="0">
             <wp:extent cx="2381250" cy="685800"/>
@@ -4693,128 +4454,58 @@
           <w:rFonts w:eastAsia="Times New Roman" w:cs="Calibri" w:cstheme="minorHAnsi"/>
           <w:lang w:eastAsia="de-DE"/>
         </w:rPr>
-        <w:t xml:space="preserve">As we can infer in this equation, Is_max(Id,Iq) has the shape of  a circle on the id,iq plain </w:t>
-      </w:r>
-      <w:r>
-        <w:rPr>
-          <w:rFonts w:eastAsia="Times New Roman" w:cs="Calibri" w:cstheme="minorHAnsi"/>
-          <w:lang w:eastAsia="de-DE"/>
-        </w:rPr>
-        <w:t>as shown in fig?.</w:t>
-      </w:r>
-      <w:r>
-        <w:rPr>
-          <w:rFonts w:eastAsia="Times New Roman" w:cs="Calibri" w:cstheme="minorHAnsi"/>
-          <w:lang w:eastAsia="de-DE"/>
-        </w:rPr>
-        <w:t xml:space="preserve"> The current vector should always be inside this circle, so that the maximun current is not exceeded.</w:t>
-      </w:r>
-    </w:p>
-    <w:p>
-      <w:pPr>
-        <w:pStyle w:val="Normal"/>
-        <w:spacing w:lineRule="auto" w:line="240" w:beforeAutospacing="1" w:afterAutospacing="1"/>
-        <w:rPr>
-          <w:rFonts w:eastAsia="Times New Roman" w:cs="Calibri" w:cstheme="minorHAnsi"/>
-          <w:lang w:eastAsia="de-DE"/>
-        </w:rPr>
-      </w:pPr>
-      <w:r>
-        <w:rPr>
-          <w:rFonts w:eastAsia="Times New Roman" w:cs="Calibri" w:cstheme="minorHAnsi"/>
-          <w:lang w:eastAsia="de-DE"/>
-        </w:rPr>
-        <w:t>E</w:t>
-      </w:r>
-      <w:r>
-        <w:rPr>
-          <w:rFonts w:eastAsia="Times New Roman" w:cs="Calibri" w:cstheme="minorHAnsi"/>
-          <w:lang w:eastAsia="de-DE"/>
-        </w:rPr>
-        <w:t xml:space="preserve">quation? Shows the equation of the Torque as a function of Id and Iq. </w:t>
-      </w:r>
-    </w:p>
-    <w:p>
-      <w:pPr>
-        <w:pStyle w:val="Normal"/>
-        <w:spacing w:lineRule="auto" w:line="240" w:beforeAutospacing="1" w:afterAutospacing="1"/>
-        <w:rPr>
-          <w:rFonts w:eastAsia="Times New Roman" w:cs="Calibri" w:cstheme="minorHAnsi"/>
-          <w:lang w:eastAsia="de-DE"/>
-        </w:rPr>
-      </w:pPr>
-      <w:r>
-        <w:rPr>
-          <w:rFonts w:eastAsia="Times New Roman" w:cs="Calibri" w:cstheme="minorHAnsi"/>
-          <w:lang w:eastAsia="de-DE"/>
-        </w:rPr>
-        <w:t>M_</w:t>
-      </w:r>
-      <w:r>
-        <w:rPr>
-          <w:rFonts w:eastAsia="Times New Roman" w:cs="Calibri" w:cstheme="minorHAnsi"/>
-          <w:lang w:eastAsia="de-DE"/>
-        </w:rPr>
-        <w:t>soll =K_m.(Ld-Lq)IdIq</w:t>
-      </w:r>
-    </w:p>
-    <w:p>
-      <w:pPr>
-        <w:pStyle w:val="Normal"/>
-        <w:spacing w:lineRule="auto" w:line="240" w:beforeAutospacing="1" w:afterAutospacing="1"/>
-        <w:rPr>
-          <w:rFonts w:eastAsia="Times New Roman" w:cs="Calibri" w:cstheme="minorHAnsi"/>
-          <w:lang w:eastAsia="de-DE"/>
-        </w:rPr>
-      </w:pPr>
-      <w:r>
-        <w:rPr>
-          <w:rFonts w:eastAsia="Times New Roman" w:cs="Calibri" w:cstheme="minorHAnsi"/>
-          <w:lang w:eastAsia="de-DE"/>
-        </w:rPr>
-        <w:t xml:space="preserve">When Ld and Lq is fixed across the </w:t>
-      </w:r>
-      <w:r>
-        <w:rPr>
-          <w:rFonts w:eastAsia="Times New Roman" w:cs="Calibri" w:cstheme="minorHAnsi"/>
-          <w:lang w:eastAsia="de-DE"/>
-        </w:rPr>
-        <w:t xml:space="preserve">id iq plain, </w:t>
-      </w:r>
-      <w:r>
-        <w:rPr>
-          <w:rFonts w:eastAsia="Times New Roman" w:cs="Calibri" w:cstheme="minorHAnsi"/>
-          <w:lang w:eastAsia="de-DE"/>
-        </w:rPr>
-        <w:t xml:space="preserve">the M_soll (Id,Iq) should be a linear line across the id iq plain. </w:t>
-      </w:r>
-      <w:r>
-        <w:rPr>
-          <w:rFonts w:eastAsia="Times New Roman" w:cs="Calibri" w:cstheme="minorHAnsi"/>
-          <w:lang w:eastAsia="de-DE"/>
-        </w:rPr>
-        <w:t xml:space="preserve">However, if we consider saturation effect of the </w:t>
-      </w:r>
-      <w:r>
-        <w:rPr>
-          <w:rFonts w:eastAsia="Times New Roman" w:cs="Calibri" w:cstheme="minorHAnsi"/>
-          <w:lang w:eastAsia="de-DE"/>
-        </w:rPr>
-        <w:t>inductance</w:t>
-      </w:r>
-      <w:r>
-        <w:rPr>
-          <w:rFonts w:eastAsia="Times New Roman" w:cs="Calibri" w:cstheme="minorHAnsi"/>
-          <w:lang w:eastAsia="de-DE"/>
-        </w:rPr>
-        <w:t xml:space="preserve"> across id iq plain, </w:t>
-      </w:r>
-      <w:r>
-        <w:rPr>
-          <w:rFonts w:eastAsia="Times New Roman" w:cs="Calibri" w:cstheme="minorHAnsi"/>
-          <w:lang w:eastAsia="de-DE"/>
-        </w:rPr>
-        <w:t xml:space="preserve">equation? Should be rewrite to equaiton?. M_soll (Id,Iq) thus has th shape of a curve, as shown in fig?. </w:t>
+        <w:t>As we can infer in this equation, Is_max(Id,Iq) has the shape of  a circle on the id,iq plain as shown in fig?. The current vector should always be inside this circle, so that the maximun current is not exceeded.</w:t>
+      </w:r>
+    </w:p>
+    <w:p>
+      <w:pPr>
+        <w:pStyle w:val="Normal"/>
+        <w:spacing w:lineRule="auto" w:line="240" w:beforeAutospacing="1" w:afterAutospacing="1"/>
+        <w:rPr>
+          <w:rFonts w:eastAsia="Times New Roman" w:cs="Calibri" w:cstheme="minorHAnsi"/>
+          <w:lang w:eastAsia="de-DE"/>
+        </w:rPr>
+      </w:pPr>
+      <w:r>
+        <w:rPr>
+          <w:rFonts w:eastAsia="Times New Roman" w:cs="Calibri" w:cstheme="minorHAnsi"/>
+          <w:lang w:eastAsia="de-DE"/>
+        </w:rPr>
+        <w:t xml:space="preserve">Equation? Shows the equation of the Torque as a function of Id and Iq. </w:t>
+      </w:r>
+    </w:p>
+    <w:p>
+      <w:pPr>
+        <w:pStyle w:val="Normal"/>
+        <w:spacing w:lineRule="auto" w:line="240" w:beforeAutospacing="1" w:afterAutospacing="1"/>
+        <w:rPr>
+          <w:rFonts w:eastAsia="Times New Roman" w:cs="Calibri" w:cstheme="minorHAnsi"/>
+          <w:lang w:eastAsia="de-DE"/>
+        </w:rPr>
+      </w:pPr>
+      <w:r>
+        <w:rPr>
+          <w:rFonts w:eastAsia="Times New Roman" w:cs="Calibri" w:cstheme="minorHAnsi"/>
+          <w:lang w:eastAsia="de-DE"/>
+        </w:rPr>
+        <w:t>M_soll =K_m.(Ld-Lq)IdIq</w:t>
+      </w:r>
+    </w:p>
+    <w:p>
+      <w:pPr>
+        <w:pStyle w:val="Normal"/>
+        <w:spacing w:lineRule="auto" w:line="240" w:beforeAutospacing="1" w:afterAutospacing="1"/>
+        <w:rPr>
+          <w:rFonts w:eastAsia="Times New Roman" w:cs="Calibri" w:cstheme="minorHAnsi"/>
+          <w:lang w:eastAsia="de-DE"/>
+        </w:rPr>
+      </w:pPr>
+      <w:r>
+        <w:rPr>
+          <w:rFonts w:eastAsia="Times New Roman" w:cs="Calibri" w:cstheme="minorHAnsi"/>
+          <w:lang w:eastAsia="de-DE"/>
+        </w:rPr>
+        <w:t xml:space="preserve">When Ld and Lq is fixed across the id iq plain, the M_soll (Id,Iq) should be a linear line across the id iq plain. However, if we consider saturation effect of the inductance across id iq plain, equation? Should be rewrite to equaiton?. M_soll (Id,Iq) thus has th shape of a curve, as shown in fig?. </w:t>
       </w:r>
     </w:p>
     <w:p>
@@ -4902,38 +4593,27 @@
         </w:rPr>
       </w:pPr>
       <w:r>
-        <w:rPr/>
-      </w:r>
-    </w:p>
-    <w:p>
-      <w:pPr>
-        <w:pStyle w:val="Normal"/>
-        <w:spacing w:lineRule="auto" w:line="240" w:beforeAutospacing="1" w:afterAutospacing="1"/>
-        <w:rPr>
-          <w:rFonts w:eastAsia="Times New Roman" w:cs="Calibri" w:cstheme="minorHAnsi"/>
-          <w:lang w:eastAsia="de-DE"/>
-        </w:rPr>
-      </w:pPr>
-      <w:r>
-        <w:rPr>
-          <w:rFonts w:eastAsia="Times New Roman" w:cs="Calibri" w:cstheme="minorHAnsi"/>
-          <w:lang w:eastAsia="de-DE"/>
-        </w:rPr>
-        <w:t xml:space="preserve">With higher rotational speed, the </w:t>
-      </w:r>
-      <w:r>
-        <w:rPr>
-          <w:rFonts w:eastAsia="Times New Roman" w:cs="Calibri" w:cstheme="minorHAnsi"/>
-          <w:lang w:eastAsia="de-DE"/>
-        </w:rPr>
-        <w:t xml:space="preserve">voltage limit hyperbole </w:t>
-      </w:r>
-      <w:r>
-        <w:rPr>
-          <w:rFonts w:eastAsia="Times New Roman" w:cs="Calibri" w:cstheme="minorHAnsi"/>
-          <w:lang w:eastAsia="de-DE"/>
-        </w:rPr>
-        <w:t>becomes smaller, thus limiting the operation range and the current vector.</w:t>
+        <w:rPr>
+          <w:rFonts w:eastAsia="Times New Roman" w:cs="Calibri" w:cstheme="minorHAnsi"/>
+          <w:lang w:eastAsia="de-DE"/>
+        </w:rPr>
+      </w:r>
+    </w:p>
+    <w:p>
+      <w:pPr>
+        <w:pStyle w:val="Normal"/>
+        <w:spacing w:lineRule="auto" w:line="240" w:beforeAutospacing="1" w:afterAutospacing="1"/>
+        <w:rPr>
+          <w:rFonts w:eastAsia="Times New Roman" w:cs="Calibri" w:cstheme="minorHAnsi"/>
+          <w:lang w:eastAsia="de-DE"/>
+        </w:rPr>
+      </w:pPr>
+      <w:r>
+        <w:rPr>
+          <w:rFonts w:eastAsia="Times New Roman" w:cs="Calibri" w:cstheme="minorHAnsi"/>
+          <w:lang w:eastAsia="de-DE"/>
+        </w:rPr>
+        <w:t>With higher rotational speed, the voltage limit hyperbole becomes smaller, thus limiting the operation range and the current vector.</w:t>
       </w:r>
     </w:p>
     <w:p>
@@ -4996,72 +4676,38 @@
         </w:rPr>
       </w:pPr>
       <w:r>
-        <w:rPr/>
-      </w:r>
-    </w:p>
-    <w:p>
-      <w:pPr>
-        <w:pStyle w:val="Normal"/>
-        <w:spacing w:lineRule="auto" w:line="240" w:beforeAutospacing="1" w:afterAutospacing="1"/>
-        <w:rPr>
-          <w:rFonts w:eastAsia="Times New Roman" w:cs="Calibri" w:cstheme="minorHAnsi"/>
-          <w:lang w:eastAsia="de-DE"/>
-        </w:rPr>
-      </w:pPr>
-      <w:r>
-        <w:rPr>
-          <w:rFonts w:eastAsia="Times New Roman" w:cs="Calibri" w:cstheme="minorHAnsi"/>
-          <w:lang w:eastAsia="de-DE"/>
-        </w:rPr>
-        <w:t>3.4.</w:t>
-      </w:r>
-      <w:r>
-        <w:rPr>
-          <w:rFonts w:eastAsia="Times New Roman" w:cs="Calibri" w:cstheme="minorHAnsi"/>
-          <w:lang w:eastAsia="de-DE"/>
-        </w:rPr>
-        <w:t>2</w:t>
-      </w:r>
-      <w:r>
-        <w:rPr>
-          <w:rFonts w:eastAsia="Times New Roman" w:cs="Calibri" w:cstheme="minorHAnsi"/>
-          <w:lang w:eastAsia="de-DE"/>
-        </w:rPr>
-        <w:t xml:space="preserve"> </w:t>
-      </w:r>
-      <w:r>
-        <w:rPr>
-          <w:rFonts w:eastAsia="Times New Roman" w:cs="Calibri" w:cstheme="minorHAnsi"/>
-          <w:lang w:eastAsia="de-DE"/>
-        </w:rPr>
-        <w:t>Basic speed region</w:t>
-      </w:r>
-    </w:p>
-    <w:p>
-      <w:pPr>
-        <w:pStyle w:val="Normal"/>
-        <w:spacing w:lineRule="auto" w:line="240" w:beforeAutospacing="1" w:afterAutospacing="1"/>
-        <w:rPr/>
-      </w:pPr>
-      <w:r>
-        <w:rPr/>
-        <w:t>In the basic speed region, the optimized operating point in i</w:t>
-      </w:r>
-      <w:r>
-        <w:rPr/>
-        <w:t>d</w:t>
-      </w:r>
-      <w:r>
-        <w:rPr/>
-        <w:t xml:space="preserve">-iq plain is characterized by the “maximum Torque per Ampere” curve (MTPA). </w:t>
-      </w:r>
-      <w:r>
-        <w:rPr/>
-        <w:t xml:space="preserve">The MTPA curve represents the operating points that generate the maximum torque value with the same total current  Is used. The Torque value along the MTPA curve varies form 0 to the maximum Torque, which is the point where MTPA curve and the current limit connects. </w:t>
-      </w:r>
-      <w:r>
-        <w:rPr/>
-        <w:t xml:space="preserve">As shown in Fig? , the MTPA curve is characterized as the </w:t>
+        <w:rPr>
+          <w:rFonts w:eastAsia="Times New Roman" w:cs="Calibri" w:cstheme="minorHAnsi"/>
+          <w:lang w:eastAsia="de-DE"/>
+        </w:rPr>
+      </w:r>
+    </w:p>
+    <w:p>
+      <w:pPr>
+        <w:pStyle w:val="Normal"/>
+        <w:spacing w:lineRule="auto" w:line="240" w:beforeAutospacing="1" w:afterAutospacing="1"/>
+        <w:rPr>
+          <w:rFonts w:eastAsia="Times New Roman" w:cs="Calibri" w:cstheme="minorHAnsi"/>
+          <w:lang w:eastAsia="de-DE"/>
+        </w:rPr>
+      </w:pPr>
+      <w:r>
+        <w:rPr>
+          <w:rFonts w:eastAsia="Times New Roman" w:cs="Calibri" w:cstheme="minorHAnsi"/>
+          <w:lang w:eastAsia="de-DE"/>
+        </w:rPr>
+        <w:t>3.4.2 Basic speed region</w:t>
+      </w:r>
+    </w:p>
+    <w:p>
+      <w:pPr>
+        <w:pStyle w:val="Normal"/>
+        <w:spacing w:lineRule="auto" w:line="240" w:beforeAutospacing="1" w:afterAutospacing="1"/>
+        <w:rPr/>
+      </w:pPr>
+      <w:r>
+        <w:rPr/>
+        <w:t xml:space="preserve">In the basic speed region, the optimized operating point in id-iq plain is characterized by the “maximum Torque per Ampere” curve (MTPA). The MTPA curve represents the operating points that generate the maximum torque value with the same total current  Is used. The Torque value along the MTPA curve varies form 0 to the maximum Torque, which is the point where MTPA curve and the current limit connects. As shown in Fig? , the MTPA curve is characterized as the </w:t>
       </w:r>
       <w:r>
         <w:rPr>
@@ -5074,36 +4720,20 @@
           <w:spacing w:val="0"/>
           <w:sz w:val="23"/>
         </w:rPr>
-        <w:t>tangent point</w:t>
-      </w:r>
-      <w:r>
-        <w:rPr>
-          <w:rFonts w:ascii="sans-serif" w:hAnsi="sans-serif"/>
-          <w:b w:val="false"/>
-          <w:i w:val="false"/>
-          <w:caps w:val="false"/>
-          <w:smallCaps w:val="false"/>
-          <w:color w:val="202122"/>
-          <w:spacing w:val="0"/>
-          <w:sz w:val="23"/>
-        </w:rPr>
-        <w:t>s of the Torque curve and the current circle.</w:t>
-      </w:r>
-    </w:p>
-    <w:p>
-      <w:pPr>
-        <w:pStyle w:val="Normal"/>
-        <w:spacing w:lineRule="auto" w:line="240" w:beforeAutospacing="1" w:afterAutospacing="1"/>
-        <w:rPr>
-          <w:rFonts w:eastAsia="Times New Roman" w:cs="Calibri" w:cstheme="minorHAnsi"/>
-          <w:lang w:eastAsia="de-DE"/>
-        </w:rPr>
-      </w:pPr>
-      <w:r>
-        <w:rPr>
-          <w:rFonts w:eastAsia="Times New Roman" w:cs="Calibri" w:cstheme="minorHAnsi"/>
-          <w:lang w:eastAsia="de-DE"/>
-        </w:rPr>
+        <w:t>tangent points of the Torque curve and the current circle.</w:t>
+      </w:r>
+    </w:p>
+    <w:p>
+      <w:pPr>
+        <w:pStyle w:val="Normal"/>
+        <w:spacing w:lineRule="auto" w:line="240" w:beforeAutospacing="1" w:afterAutospacing="1"/>
+        <w:rPr>
+          <w:rFonts w:eastAsia="Times New Roman" w:cs="Calibri" w:cstheme="minorHAnsi"/>
+          <w:lang w:eastAsia="de-DE"/>
+        </w:rPr>
+      </w:pPr>
+      <w:r>
+        <w:rPr/>
         <w:drawing>
           <wp:inline distT="0" distB="0" distL="0" distR="0">
             <wp:extent cx="3628390" cy="2934970"/>
@@ -5153,181 +4783,240 @@
         </w:rPr>
       </w:pPr>
       <w:r>
-        <w:rPr/>
-      </w:r>
-    </w:p>
-    <w:p>
-      <w:pPr>
-        <w:pStyle w:val="Normal"/>
-        <w:spacing w:lineRule="auto" w:line="240" w:beforeAutospacing="1" w:afterAutospacing="1"/>
-        <w:rPr>
-          <w:rFonts w:eastAsia="Times New Roman" w:cs="Calibri" w:cstheme="minorHAnsi"/>
-          <w:lang w:eastAsia="de-DE"/>
-        </w:rPr>
-      </w:pPr>
-      <w:r>
-        <w:rPr/>
-      </w:r>
-    </w:p>
-    <w:p>
-      <w:pPr>
-        <w:pStyle w:val="Normal"/>
-        <w:spacing w:lineRule="auto" w:line="240" w:beforeAutospacing="1" w:afterAutospacing="1"/>
-        <w:rPr>
-          <w:rFonts w:eastAsia="Times New Roman" w:cs="Calibri" w:cstheme="minorHAnsi"/>
-          <w:lang w:eastAsia="de-DE"/>
-        </w:rPr>
-      </w:pPr>
-      <w:r>
-        <w:rPr/>
-      </w:r>
-    </w:p>
-    <w:p>
-      <w:pPr>
-        <w:pStyle w:val="Normal"/>
-        <w:spacing w:lineRule="auto" w:line="240" w:beforeAutospacing="1" w:afterAutospacing="1"/>
-        <w:rPr>
-          <w:rFonts w:eastAsia="Times New Roman" w:cs="Calibri" w:cstheme="minorHAnsi"/>
-          <w:lang w:eastAsia="de-DE"/>
-        </w:rPr>
-      </w:pPr>
-      <w:r>
-        <w:rPr>
-          <w:rFonts w:eastAsia="Times New Roman" w:cs="Calibri" w:cstheme="minorHAnsi"/>
-          <w:lang w:eastAsia="de-DE"/>
-        </w:rPr>
-        <w:t>3.4.</w:t>
-      </w:r>
-      <w:r>
-        <w:rPr>
-          <w:rFonts w:eastAsia="Times New Roman" w:cs="Calibri" w:cstheme="minorHAnsi"/>
-          <w:lang w:eastAsia="de-DE"/>
-        </w:rPr>
-        <w:t>3</w:t>
-      </w:r>
-      <w:r>
-        <w:rPr>
-          <w:rFonts w:eastAsia="Times New Roman" w:cs="Calibri" w:cstheme="minorHAnsi"/>
-          <w:lang w:eastAsia="de-DE"/>
-        </w:rPr>
-        <w:t xml:space="preserve"> Field weakening region</w:t>
-      </w:r>
-    </w:p>
-    <w:p>
-      <w:pPr>
-        <w:pStyle w:val="Normal"/>
-        <w:spacing w:lineRule="auto" w:line="240" w:beforeAutospacing="1" w:afterAutospacing="1"/>
-        <w:rPr>
-          <w:rFonts w:eastAsia="Times New Roman" w:cs="Calibri" w:cstheme="minorHAnsi"/>
-          <w:lang w:eastAsia="de-DE"/>
-        </w:rPr>
-      </w:pPr>
-      <w:r>
-        <w:rPr>
-          <w:rFonts w:eastAsia="Times New Roman" w:cs="Calibri" w:cstheme="minorHAnsi"/>
-          <w:lang w:eastAsia="de-DE"/>
-        </w:rPr>
-        <w:t>A</w:t>
-      </w:r>
-      <w:r>
-        <w:rPr>
-          <w:rFonts w:eastAsia="Times New Roman" w:cs="Calibri" w:cstheme="minorHAnsi"/>
-          <w:lang w:eastAsia="de-DE"/>
-        </w:rPr>
-        <w:t xml:space="preserve">s the motor speed reaches the corner speed, the voltage limit </w:t>
-      </w:r>
-      <w:r>
-        <w:rPr>
-          <w:rFonts w:eastAsia="Times New Roman" w:cs="Calibri" w:cstheme="minorHAnsi"/>
-          <w:lang w:eastAsia="de-DE"/>
-        </w:rPr>
-        <w:t xml:space="preserve">hyperbole </w:t>
-      </w:r>
-      <w:r>
-        <w:rPr>
-          <w:rFonts w:eastAsia="Times New Roman" w:cs="Calibri" w:cstheme="minorHAnsi"/>
-          <w:lang w:eastAsia="de-DE"/>
-        </w:rPr>
-        <w:t xml:space="preserve">intersect the current limit on the highest point on MTPA curve. With increasing speed, the voltage limit </w:t>
-      </w:r>
-      <w:r>
-        <w:rPr>
-          <w:rFonts w:eastAsia="Times New Roman" w:cs="Calibri" w:cstheme="minorHAnsi"/>
-          <w:lang w:eastAsia="de-DE"/>
-        </w:rPr>
-        <w:t xml:space="preserve">hyperbole </w:t>
-      </w:r>
-      <w:r>
-        <w:rPr>
-          <w:rFonts w:eastAsia="Times New Roman" w:cs="Calibri" w:cstheme="minorHAnsi"/>
-          <w:lang w:eastAsia="de-DE"/>
-        </w:rPr>
-        <w:t>continues to shrink. Hence, the operating point can no longer maintain the operation point with maximum Torque  and have to move along the current limit. This trajectory for operation points is called “Maximum Ampere” (MA), since the the motor operates in maximum current I_max in this region. As shown in fig?, the generated torque decrease while maintaining maximum current.</w:t>
-      </w:r>
-    </w:p>
-    <w:p>
-      <w:pPr>
-        <w:pStyle w:val="Normal"/>
-        <w:spacing w:lineRule="auto" w:line="240" w:beforeAutospacing="1" w:afterAutospacing="1"/>
-        <w:rPr>
-          <w:rFonts w:eastAsia="Times New Roman" w:cs="Calibri" w:cstheme="minorHAnsi"/>
-          <w:lang w:eastAsia="de-DE"/>
-        </w:rPr>
-      </w:pPr>
-      <w:r>
-        <w:rPr>
-          <w:rFonts w:eastAsia="Times New Roman" w:cs="Calibri" w:cstheme="minorHAnsi"/>
-          <w:lang w:eastAsia="de-DE"/>
-        </w:rPr>
-        <w:t>W</w:t>
-      </w:r>
-      <w:r>
-        <w:rPr>
-          <w:rFonts w:eastAsia="Times New Roman" w:cs="Calibri" w:cstheme="minorHAnsi"/>
-          <w:lang w:eastAsia="de-DE"/>
-        </w:rPr>
-        <w:t xml:space="preserve">ith even higher rotational speed, the induced voltage is so strong that operation with maximum current is no longer possible. </w:t>
-      </w:r>
-    </w:p>
-    <w:p>
-      <w:pPr>
-        <w:pStyle w:val="Normal"/>
-        <w:spacing w:lineRule="auto" w:line="240" w:beforeAutospacing="1" w:afterAutospacing="1"/>
-        <w:rPr>
-          <w:rFonts w:eastAsia="Times New Roman" w:cs="Calibri" w:cstheme="minorHAnsi"/>
-          <w:lang w:eastAsia="de-DE"/>
-        </w:rPr>
-      </w:pPr>
-      <w:r>
-        <w:rPr>
-          <w:rFonts w:eastAsia="Times New Roman" w:cs="Calibri" w:cstheme="minorHAnsi"/>
-          <w:lang w:eastAsia="de-DE"/>
-        </w:rPr>
-        <w:t>T</w:t>
-      </w:r>
-      <w:r>
-        <w:rPr>
-          <w:rFonts w:eastAsia="Times New Roman" w:cs="Calibri" w:cstheme="minorHAnsi"/>
-          <w:lang w:eastAsia="de-DE"/>
-        </w:rPr>
-        <w:t>he  trajectory followed in this region is called “Maximun Torque per Voltage”(MTPV).</w:t>
-      </w:r>
-    </w:p>
-    <w:p>
-      <w:pPr>
-        <w:pStyle w:val="Normal"/>
-        <w:spacing w:lineRule="auto" w:line="240" w:beforeAutospacing="1" w:afterAutospacing="1"/>
-        <w:rPr>
-          <w:rFonts w:eastAsia="Times New Roman" w:cs="Calibri" w:cstheme="minorHAnsi"/>
-          <w:lang w:eastAsia="de-DE"/>
-        </w:rPr>
-      </w:pPr>
-      <w:r>
-        <w:rPr>
-          <w:rFonts w:eastAsia="Times New Roman" w:cs="Calibri" w:cstheme="minorHAnsi"/>
-          <w:lang w:eastAsia="de-DE"/>
-        </w:rPr>
-        <w:t xml:space="preserve">The MTPV is characterized as the </w:t>
+        <w:rPr>
+          <w:rFonts w:eastAsia="Times New Roman" w:cs="Calibri" w:cstheme="minorHAnsi"/>
+          <w:lang w:eastAsia="de-DE"/>
+        </w:rPr>
+      </w:r>
+    </w:p>
+    <w:p>
+      <w:pPr>
+        <w:pStyle w:val="Normal"/>
+        <w:spacing w:lineRule="auto" w:line="240" w:beforeAutospacing="1" w:afterAutospacing="1"/>
+        <w:rPr>
+          <w:rFonts w:eastAsia="Times New Roman" w:cs="Calibri" w:cstheme="minorHAnsi"/>
+          <w:lang w:eastAsia="de-DE"/>
+        </w:rPr>
+      </w:pPr>
+      <w:r>
+        <w:rPr>
+          <w:rFonts w:eastAsia="Times New Roman" w:cs="Calibri" w:cstheme="minorHAnsi"/>
+          <w:lang w:eastAsia="de-DE"/>
+        </w:rPr>
+      </w:r>
+    </w:p>
+    <w:p>
+      <w:pPr>
+        <w:pStyle w:val="Normal"/>
+        <w:spacing w:lineRule="auto" w:line="240" w:beforeAutospacing="1" w:afterAutospacing="1"/>
+        <w:rPr>
+          <w:rFonts w:eastAsia="Times New Roman" w:cs="Calibri" w:cstheme="minorHAnsi"/>
+          <w:lang w:eastAsia="de-DE"/>
+        </w:rPr>
+      </w:pPr>
+      <w:r>
+        <w:rPr>
+          <w:rFonts w:eastAsia="Times New Roman" w:cs="Calibri" w:cstheme="minorHAnsi"/>
+          <w:lang w:eastAsia="de-DE"/>
+        </w:rPr>
+      </w:r>
+    </w:p>
+    <w:p>
+      <w:pPr>
+        <w:pStyle w:val="Normal"/>
+        <w:spacing w:lineRule="auto" w:line="240" w:beforeAutospacing="1" w:afterAutospacing="1"/>
+        <w:rPr>
+          <w:rFonts w:eastAsia="Times New Roman" w:cs="Calibri" w:cstheme="minorHAnsi"/>
+          <w:lang w:eastAsia="de-DE"/>
+        </w:rPr>
+      </w:pPr>
+      <w:r>
+        <w:rPr>
+          <w:rFonts w:eastAsia="Times New Roman" w:cs="Calibri" w:cstheme="minorHAnsi"/>
+          <w:lang w:eastAsia="de-DE"/>
+        </w:rPr>
+        <w:t>3.4.3 Field weakening region</w:t>
+      </w:r>
+    </w:p>
+    <w:p>
+      <w:pPr>
+        <w:pStyle w:val="Normal"/>
+        <w:spacing w:lineRule="auto" w:line="240" w:beforeAutospacing="1" w:afterAutospacing="1"/>
+        <w:rPr>
+          <w:rFonts w:eastAsia="Times New Roman" w:cs="Calibri" w:cstheme="minorHAnsi"/>
+          <w:lang w:eastAsia="de-DE"/>
+        </w:rPr>
+      </w:pPr>
+      <w:r>
+        <w:rPr>
+          <w:rFonts w:eastAsia="Times New Roman" w:cs="Calibri" w:cstheme="minorHAnsi"/>
+          <w:lang w:eastAsia="de-DE"/>
+        </w:rPr>
+        <w:t xml:space="preserve">With increasing speed, </w:t>
+      </w:r>
+      <w:r>
+        <w:rPr>
+          <w:rFonts w:eastAsia="Times New Roman" w:cs="Calibri" w:cstheme="minorHAnsi"/>
+          <w:lang w:eastAsia="de-DE"/>
+        </w:rPr>
+        <w:t>t</w:t>
+      </w:r>
+      <w:r>
+        <w:rPr>
+          <w:rFonts w:eastAsia="Times New Roman" w:cs="Calibri" w:cstheme="minorHAnsi"/>
+          <w:lang w:eastAsia="de-DE"/>
+        </w:rPr>
+        <w:t>he voltage limit hyperbole shrink</w:t>
+      </w:r>
+      <w:r>
+        <w:rPr>
+          <w:rFonts w:eastAsia="Times New Roman" w:cs="Calibri" w:cstheme="minorHAnsi"/>
+          <w:lang w:eastAsia="de-DE"/>
+        </w:rPr>
+        <w:t>s</w:t>
+      </w:r>
+      <w:r>
+        <w:rPr>
+          <w:rFonts w:eastAsia="Times New Roman" w:cs="Calibri" w:cstheme="minorHAnsi"/>
+          <w:lang w:eastAsia="de-DE"/>
+        </w:rPr>
+        <w:t xml:space="preserve">. As corner speed </w:t>
+      </w:r>
+      <w:r>
+        <w:rPr>
+          <w:rFonts w:eastAsia="Times New Roman" w:cs="Calibri" w:cstheme="minorHAnsi"/>
+          <w:lang w:eastAsia="de-DE"/>
+        </w:rPr>
+        <w:t xml:space="preserve">of </w:t>
+      </w:r>
+      <w:r>
+        <w:rPr>
+          <w:rFonts w:eastAsia="Times New Roman" w:cs="Calibri" w:cstheme="minorHAnsi"/>
+          <w:lang w:eastAsia="de-DE"/>
+        </w:rPr>
+        <w:t xml:space="preserve">the motor </w:t>
+      </w:r>
+      <w:r>
+        <w:rPr>
+          <w:rFonts w:eastAsia="Times New Roman" w:cs="Calibri" w:cstheme="minorHAnsi"/>
+          <w:lang w:eastAsia="de-DE"/>
+        </w:rPr>
+        <w:t>is reached,</w:t>
+      </w:r>
+      <w:r>
+        <w:rPr>
+          <w:rFonts w:eastAsia="Times New Roman" w:cs="Calibri" w:cstheme="minorHAnsi"/>
+          <w:lang w:eastAsia="de-DE"/>
+        </w:rPr>
+        <w:t xml:space="preserve"> the voltage limit hyperbole intersect the current limit on the highest point on MTPA curve. </w:t>
+      </w:r>
+      <w:r>
+        <w:rPr>
+          <w:rFonts w:eastAsia="Times New Roman" w:cs="Calibri" w:cstheme="minorHAnsi"/>
+          <w:lang w:eastAsia="de-DE"/>
+        </w:rPr>
+        <w:t>For motor speed higher than the corner speed</w:t>
+      </w:r>
+      <w:r>
+        <w:rPr>
+          <w:rFonts w:eastAsia="Times New Roman" w:cs="Calibri" w:cstheme="minorHAnsi"/>
+          <w:lang w:eastAsia="de-DE"/>
+        </w:rPr>
+        <w:t xml:space="preserve">, the </w:t>
+      </w:r>
+      <w:r>
+        <w:rPr>
+          <w:rFonts w:eastAsia="Times New Roman" w:cs="Calibri" w:cstheme="minorHAnsi"/>
+          <w:lang w:eastAsia="de-DE"/>
+        </w:rPr>
+        <w:t xml:space="preserve">motor can no longer </w:t>
+      </w:r>
+      <w:r>
+        <w:rPr>
+          <w:rFonts w:eastAsia="Times New Roman" w:cs="Calibri" w:cstheme="minorHAnsi"/>
+          <w:lang w:eastAsia="de-DE"/>
+        </w:rPr>
+        <w:t xml:space="preserve">maintain maximum Torque,and </w:t>
+      </w:r>
+      <w:r>
+        <w:rPr>
+          <w:rFonts w:eastAsia="Times New Roman" w:cs="Calibri" w:cstheme="minorHAnsi"/>
+          <w:lang w:eastAsia="de-DE"/>
+        </w:rPr>
+        <w:t>the operating point</w:t>
+      </w:r>
+      <w:r>
+        <w:rPr>
+          <w:rFonts w:eastAsia="Times New Roman" w:cs="Calibri" w:cstheme="minorHAnsi"/>
+          <w:lang w:eastAsia="de-DE"/>
+        </w:rPr>
+        <w:t xml:space="preserve"> have to </w:t>
+      </w:r>
+      <w:r>
+        <w:rPr>
+          <w:rFonts w:eastAsia="Times New Roman" w:cs="Calibri" w:cstheme="minorHAnsi"/>
+          <w:lang w:eastAsia="de-DE"/>
+        </w:rPr>
+        <w:t>decrease it id value and increase the iq value, while maintain operation with maximum current, I_max</w:t>
+      </w:r>
+      <w:r>
+        <w:rPr>
+          <w:rFonts w:eastAsia="Times New Roman" w:cs="Calibri" w:cstheme="minorHAnsi"/>
+          <w:lang w:eastAsia="de-DE"/>
+        </w:rPr>
+        <w:t xml:space="preserve">. This trajectory </w:t>
+      </w:r>
+      <w:r>
+        <w:rPr>
+          <w:rFonts w:eastAsia="Times New Roman" w:cs="Calibri" w:cstheme="minorHAnsi"/>
+          <w:lang w:eastAsia="de-DE"/>
+        </w:rPr>
+        <w:t>of operation points is called “Maximum Ampere” (MA), which correspond to the cu</w:t>
+      </w:r>
+      <w:r>
+        <w:rPr>
+          <w:rFonts w:eastAsia="Times New Roman" w:cs="Calibri" w:cstheme="minorHAnsi"/>
+          <w:lang w:eastAsia="de-DE"/>
+        </w:rPr>
+        <w:t>rrent limit curve.</w:t>
+      </w:r>
+      <w:r>
+        <w:rPr>
+          <w:rFonts w:eastAsia="Times New Roman" w:cs="Calibri" w:cstheme="minorHAnsi"/>
+          <w:lang w:eastAsia="de-DE"/>
+        </w:rPr>
+        <w:t xml:space="preserve"> As shown in fig?, the generated torque decrease while maintaining maximum current.</w:t>
+      </w:r>
+    </w:p>
+    <w:p>
+      <w:pPr>
+        <w:pStyle w:val="Normal"/>
+        <w:spacing w:lineRule="auto" w:line="240" w:beforeAutospacing="1" w:afterAutospacing="1"/>
+        <w:rPr>
+          <w:rFonts w:eastAsia="Times New Roman" w:cs="Calibri" w:cstheme="minorHAnsi"/>
+          <w:lang w:eastAsia="de-DE"/>
+        </w:rPr>
+      </w:pPr>
+      <w:r>
+        <w:rPr>
+          <w:rFonts w:eastAsia="Times New Roman" w:cs="Calibri" w:cstheme="minorHAnsi"/>
+          <w:lang w:eastAsia="de-DE"/>
+        </w:rPr>
+        <w:t xml:space="preserve">With even higher rotational speed, the induced voltage is so strong that operation with maximum current is no longer possible. </w:t>
+      </w:r>
+      <w:r>
+        <w:rPr>
+          <w:rFonts w:eastAsia="Times New Roman" w:cs="Calibri" w:cstheme="minorHAnsi"/>
+          <w:lang w:eastAsia="de-DE"/>
+        </w:rPr>
+        <w:t xml:space="preserve">Both the current on the d- and q- axis have to decrease in order to maintain operation with the maximum voltage. </w:t>
+      </w:r>
+      <w:r>
+        <w:rPr>
+          <w:rFonts w:eastAsia="Times New Roman" w:cs="Calibri" w:cstheme="minorHAnsi"/>
+          <w:lang w:eastAsia="de-DE"/>
+        </w:rPr>
+        <w:t xml:space="preserve">The  trajectory followed in this region is called “Maximun Torque per Voltage”(MTPV). The MTPV is characterized as the </w:t>
       </w:r>
       <w:r>
         <w:rPr>
@@ -5341,7 +5030,7 @@
           <w:sz w:val="23"/>
           <w:lang w:eastAsia="de-DE"/>
         </w:rPr>
-        <w:t xml:space="preserve">tangent points of the Torque curve and the  voltage </w:t>
+        <w:t xml:space="preserve">tangent points of the Torque curve and the  voltage hyperbole, </w:t>
       </w:r>
       <w:r>
         <w:rPr>
@@ -5355,66 +5044,43 @@
           <w:sz w:val="23"/>
           <w:lang w:eastAsia="de-DE"/>
         </w:rPr>
-        <w:t>hyperbole.</w:t>
-      </w:r>
-    </w:p>
-    <w:p>
-      <w:pPr>
-        <w:pStyle w:val="Normal"/>
-        <w:spacing w:lineRule="auto" w:line="240" w:beforeAutospacing="1" w:afterAutospacing="1"/>
-        <w:rPr>
-          <w:rFonts w:eastAsia="Times New Roman" w:cs="Calibri" w:cstheme="minorHAnsi"/>
-          <w:lang w:eastAsia="de-DE"/>
-        </w:rPr>
-      </w:pPr>
-      <w:r>
-        <w:rPr/>
-      </w:r>
-    </w:p>
-    <w:p>
-      <w:pPr>
-        <w:pStyle w:val="Normal"/>
-        <w:spacing w:lineRule="auto" w:line="240" w:beforeAutospacing="1" w:afterAutospacing="1"/>
-        <w:rPr>
-          <w:rFonts w:eastAsia="Times New Roman" w:cs="Calibri" w:cstheme="minorHAnsi"/>
-          <w:lang w:eastAsia="de-DE"/>
-        </w:rPr>
-      </w:pPr>
-      <w:r>
-        <w:rPr>
-          <w:rFonts w:eastAsia="Times New Roman" w:cs="Calibri" w:cstheme="minorHAnsi"/>
-          <w:lang w:eastAsia="de-DE"/>
-        </w:rPr>
-        <w:t>The output torque value continuous to drop, until the amximun operable speed is reached.</w:t>
-      </w:r>
-    </w:p>
-    <w:p>
-      <w:pPr>
-        <w:pStyle w:val="Normal"/>
-        <w:spacing w:lineRule="auto" w:line="240" w:beforeAutospacing="1" w:afterAutospacing="1"/>
-        <w:rPr>
-          <w:rFonts w:eastAsia="Times New Roman" w:cs="Calibri" w:cstheme="minorHAnsi"/>
-          <w:lang w:eastAsia="de-DE"/>
-        </w:rPr>
-      </w:pPr>
-      <w:r>
-        <w:rPr/>
-      </w:r>
-    </w:p>
-    <w:p>
-      <w:pPr>
-        <w:pStyle w:val="Normal"/>
-        <w:spacing w:lineRule="auto" w:line="240" w:beforeAutospacing="1" w:afterAutospacing="1"/>
-        <w:rPr>
-          <w:rFonts w:eastAsia="Times New Roman" w:cs="Calibri" w:cstheme="minorHAnsi"/>
-          <w:lang w:eastAsia="de-DE"/>
-        </w:rPr>
-      </w:pPr>
-      <w:r>
-        <w:rPr>
-          <w:rFonts w:eastAsia="Times New Roman" w:cs="Calibri" w:cstheme="minorHAnsi"/>
-          <w:lang w:eastAsia="de-DE"/>
-        </w:rPr>
+        <w:t xml:space="preserve">as shwon on fig?. </w:t>
+      </w:r>
+      <w:r>
+        <w:rPr>
+          <w:rFonts w:eastAsia="Times New Roman" w:cs="Calibri" w:cstheme="minorHAnsi"/>
+          <w:lang w:eastAsia="de-DE"/>
+        </w:rPr>
+        <w:t>The output torque value continuous to drop, until the maximum operable speed is reached.</w:t>
+      </w:r>
+    </w:p>
+    <w:p>
+      <w:pPr>
+        <w:pStyle w:val="Normal"/>
+        <w:spacing w:lineRule="auto" w:line="240" w:beforeAutospacing="1" w:afterAutospacing="1"/>
+        <w:rPr>
+          <w:rFonts w:eastAsia="Times New Roman" w:cs="Calibri" w:cstheme="minorHAnsi"/>
+          <w:lang w:eastAsia="de-DE"/>
+        </w:rPr>
+      </w:pPr>
+      <w:r>
+        <w:rPr>
+          <w:rFonts w:eastAsia="Times New Roman" w:cs="Calibri" w:cstheme="minorHAnsi"/>
+          <w:lang w:eastAsia="de-DE"/>
+        </w:rPr>
+      </w:r>
+    </w:p>
+    <w:p>
+      <w:pPr>
+        <w:pStyle w:val="Normal"/>
+        <w:spacing w:lineRule="auto" w:line="240" w:beforeAutospacing="1" w:afterAutospacing="1"/>
+        <w:rPr>
+          <w:rFonts w:eastAsia="Times New Roman" w:cs="Calibri" w:cstheme="minorHAnsi"/>
+          <w:lang w:eastAsia="de-DE"/>
+        </w:rPr>
+      </w:pPr>
+      <w:r>
+        <w:rPr/>
         <w:drawing>
           <wp:inline distT="0" distB="0" distL="0" distR="0">
             <wp:extent cx="3681730" cy="3249295"/>
@@ -5468,102 +5134,103 @@
           <w:rFonts w:eastAsia="Times New Roman" w:cs="Calibri" w:cstheme="minorHAnsi"/>
           <w:lang w:eastAsia="de-DE"/>
         </w:rPr>
-        <w:t xml:space="preserve">[show </w:t>
-      </w:r>
-      <w:r>
-        <w:rPr>
-          <w:rFonts w:eastAsia="Times New Roman" w:cs="Calibri" w:cstheme="minorHAnsi"/>
-          <w:lang w:eastAsia="de-DE"/>
-        </w:rPr>
-        <w:t xml:space="preserve">hyperbole </w:t>
-      </w:r>
-      <w:r>
-        <w:rPr>
-          <w:rFonts w:eastAsia="Times New Roman" w:cs="Calibri" w:cstheme="minorHAnsi"/>
-          <w:lang w:eastAsia="de-DE"/>
-        </w:rPr>
-        <w:t>\omega _eck, MA and MTPV]</w:t>
-      </w:r>
-    </w:p>
-    <w:p>
-      <w:pPr>
-        <w:pStyle w:val="Normal"/>
-        <w:spacing w:lineRule="auto" w:line="240" w:beforeAutospacing="1" w:afterAutospacing="1"/>
-        <w:rPr>
-          <w:rFonts w:eastAsia="Times New Roman" w:cs="Calibri" w:cstheme="minorHAnsi"/>
-          <w:lang w:eastAsia="de-DE"/>
-        </w:rPr>
-      </w:pPr>
-      <w:r>
-        <w:rPr>
-          <w:rFonts w:eastAsia="Times New Roman" w:cs="Calibri" w:cstheme="minorHAnsi"/>
-          <w:lang w:eastAsia="de-DE"/>
-        </w:rPr>
-      </w:r>
-    </w:p>
-    <w:p>
-      <w:pPr>
-        <w:pStyle w:val="Normal"/>
-        <w:spacing w:lineRule="auto" w:line="240" w:beforeAutospacing="1" w:afterAutospacing="1"/>
-        <w:rPr>
-          <w:rFonts w:eastAsia="Times New Roman" w:cs="Calibri" w:cstheme="minorHAnsi"/>
-          <w:lang w:eastAsia="de-DE"/>
-        </w:rPr>
-      </w:pPr>
-      <w:r>
-        <w:rPr>
-          <w:rFonts w:eastAsia="Times New Roman" w:cs="Calibri" w:cstheme="minorHAnsi"/>
-          <w:lang w:eastAsia="de-DE"/>
-        </w:rPr>
-      </w:r>
-    </w:p>
-    <w:p>
-      <w:pPr>
-        <w:pStyle w:val="Normal"/>
-        <w:spacing w:lineRule="auto" w:line="240" w:beforeAutospacing="1" w:afterAutospacing="1"/>
-        <w:rPr>
-          <w:rFonts w:eastAsia="Times New Roman" w:cs="Calibri" w:cstheme="minorHAnsi"/>
-          <w:lang w:eastAsia="de-DE"/>
-        </w:rPr>
-      </w:pPr>
-      <w:r>
-        <w:rPr>
-          <w:rFonts w:eastAsia="Times New Roman" w:cs="Calibri" w:cstheme="minorHAnsi"/>
-          <w:lang w:eastAsia="de-DE"/>
-        </w:rPr>
-      </w:r>
-    </w:p>
-    <w:p>
-      <w:pPr>
-        <w:pStyle w:val="Normal"/>
-        <w:spacing w:lineRule="auto" w:line="240" w:beforeAutospacing="1" w:afterAutospacing="1"/>
-        <w:rPr>
-          <w:rFonts w:eastAsia="Times New Roman" w:cs="Calibri" w:cstheme="minorHAnsi"/>
-          <w:lang w:eastAsia="de-DE"/>
-        </w:rPr>
-      </w:pPr>
-      <w:r>
-        <w:rPr>
-          <w:rFonts w:eastAsia="Times New Roman" w:cs="Calibri" w:cstheme="minorHAnsi"/>
-          <w:lang w:eastAsia="de-DE"/>
-        </w:rPr>
-        <w:t>With the torque command equals to the maximun Torque, and a motor speed form 0 to N_max, we are able to accuire the M-N curve in Fig? following the operation trigectory MTPA,MA and MTPV presented in this chapter.</w:t>
-      </w:r>
-    </w:p>
-    <w:p>
-      <w:pPr>
-        <w:pStyle w:val="Normal"/>
-        <w:spacing w:lineRule="auto" w:line="240" w:beforeAutospacing="1" w:afterAutospacing="1"/>
-        <w:rPr>
-          <w:rFonts w:eastAsia="Times New Roman" w:cs="Calibri" w:cstheme="minorHAnsi"/>
-          <w:lang w:eastAsia="de-DE"/>
-        </w:rPr>
-      </w:pPr>
-      <w:r>
-        <w:rPr>
-          <w:rFonts w:eastAsia="Times New Roman" w:cs="Calibri" w:cstheme="minorHAnsi"/>
-          <w:lang w:eastAsia="de-DE"/>
-        </w:rPr>
+        <w:t>[show hyperbole \omega _eck, MA and MTPV]</w:t>
+      </w:r>
+    </w:p>
+    <w:p>
+      <w:pPr>
+        <w:pStyle w:val="Normal"/>
+        <w:spacing w:lineRule="auto" w:line="240" w:beforeAutospacing="1" w:afterAutospacing="1"/>
+        <w:rPr>
+          <w:rFonts w:eastAsia="Times New Roman" w:cs="Calibri" w:cstheme="minorHAnsi"/>
+          <w:lang w:eastAsia="de-DE"/>
+        </w:rPr>
+      </w:pPr>
+      <w:r>
+        <w:rPr>
+          <w:rFonts w:eastAsia="Times New Roman" w:cs="Calibri" w:cstheme="minorHAnsi"/>
+          <w:lang w:eastAsia="de-DE"/>
+        </w:rPr>
+      </w:r>
+    </w:p>
+    <w:p>
+      <w:pPr>
+        <w:pStyle w:val="Normal"/>
+        <w:spacing w:lineRule="auto" w:line="240" w:beforeAutospacing="1" w:afterAutospacing="1"/>
+        <w:rPr>
+          <w:rFonts w:eastAsia="Times New Roman" w:cs="Calibri" w:cstheme="minorHAnsi"/>
+          <w:lang w:eastAsia="de-DE"/>
+        </w:rPr>
+      </w:pPr>
+      <w:r>
+        <w:rPr>
+          <w:rFonts w:eastAsia="Times New Roman" w:cs="Calibri" w:cstheme="minorHAnsi"/>
+          <w:lang w:eastAsia="de-DE"/>
+        </w:rPr>
+        <w:t xml:space="preserve">With the torque command equals to the maximum Torque, and a motor speed form 0 to N_max, we are able to acquire the M-N </w:t>
+      </w:r>
+      <w:r>
+        <w:rPr>
+          <w:rFonts w:eastAsia="Times New Roman" w:cs="Calibri" w:cstheme="minorHAnsi"/>
+          <w:color w:val="auto"/>
+          <w:kern w:val="0"/>
+          <w:sz w:val="22"/>
+          <w:szCs w:val="22"/>
+          <w:lang w:val="en-US" w:eastAsia="de-DE" w:bidi="ar-SA"/>
+        </w:rPr>
+        <w:t>relatiom ,as shown</w:t>
+      </w:r>
+      <w:r>
+        <w:rPr>
+          <w:rFonts w:eastAsia="Times New Roman" w:cs="Calibri" w:cstheme="minorHAnsi"/>
+          <w:lang w:eastAsia="de-DE"/>
+        </w:rPr>
+        <w:t xml:space="preserve"> in Fig? </w:t>
+      </w:r>
+      <w:r>
+        <w:rPr>
+          <w:rFonts w:eastAsia="Times New Roman" w:cs="Calibri" w:cstheme="minorHAnsi"/>
+          <w:lang w:eastAsia="de-DE"/>
+        </w:rPr>
+        <w:t xml:space="preserve">The operation of </w:t>
+      </w:r>
+      <w:r>
+        <w:rPr>
+          <w:rFonts w:eastAsia="Times New Roman" w:cs="Calibri" w:cstheme="minorHAnsi"/>
+          <w:color w:val="auto"/>
+          <w:kern w:val="0"/>
+          <w:sz w:val="22"/>
+          <w:szCs w:val="22"/>
+          <w:lang w:val="en-US" w:eastAsia="de-DE" w:bidi="ar-SA"/>
+        </w:rPr>
+        <w:t>the</w:t>
+      </w:r>
+      <w:r>
+        <w:rPr>
+          <w:rFonts w:eastAsia="Times New Roman" w:cs="Calibri" w:cstheme="minorHAnsi"/>
+          <w:lang w:eastAsia="de-DE"/>
+        </w:rPr>
+        <w:t xml:space="preserve"> motor follows </w:t>
+      </w:r>
+      <w:r>
+        <w:rPr>
+          <w:rFonts w:eastAsia="Times New Roman" w:cs="Calibri" w:cstheme="minorHAnsi"/>
+          <w:lang w:eastAsia="de-DE"/>
+        </w:rPr>
+        <w:t>the operation trigectory MTPA,MA and MTPV presented in this chapter.</w:t>
+      </w:r>
+    </w:p>
+    <w:p>
+      <w:pPr>
+        <w:pStyle w:val="Normal"/>
+        <w:spacing w:lineRule="auto" w:line="240" w:beforeAutospacing="1" w:afterAutospacing="1"/>
+        <w:rPr>
+          <w:rFonts w:eastAsia="Times New Roman" w:cs="Calibri" w:cstheme="minorHAnsi"/>
+          <w:lang w:eastAsia="de-DE"/>
+        </w:rPr>
+      </w:pPr>
+      <w:r>
+        <w:rPr/>
         <w:drawing>
           <wp:inline distT="0" distB="0" distL="0" distR="0">
             <wp:extent cx="3381375" cy="1638300"/>
@@ -5635,427 +5302,144 @@
         <w:spacing w:lineRule="auto" w:line="240" w:beforeAutospacing="1" w:afterAutospacing="1"/>
         <w:rPr>
           <w:rFonts w:eastAsia="Times New Roman" w:cs="Calibri" w:cstheme="minorHAnsi"/>
-          <w:sz w:val="32"/>
-          <w:szCs w:val="32"/>
-          <w:lang w:eastAsia="de-DE"/>
-        </w:rPr>
-      </w:pPr>
-      <w:r>
-        <w:rPr>
-          <w:rFonts w:eastAsia="Times New Roman" w:cs="Calibri" w:cstheme="minorHAnsi"/>
-          <w:sz w:val="32"/>
-          <w:szCs w:val="32"/>
-          <w:lang w:eastAsia="de-DE"/>
-        </w:rPr>
-      </w:r>
-    </w:p>
-    <w:p>
-      <w:pPr>
-        <w:pStyle w:val="Normal"/>
-        <w:rPr/>
-      </w:pPr>
-      <w:r>
-        <w:rPr/>
-      </w:r>
-    </w:p>
-    <w:p>
-      <w:pPr>
-        <w:pStyle w:val="Normal"/>
-        <w:rPr/>
-      </w:pPr>
-      <w:r>
-        <w:rPr/>
-      </w:r>
-    </w:p>
-    <w:p>
-      <w:pPr>
-        <w:pStyle w:val="Normal"/>
-        <w:spacing w:lineRule="auto" w:line="240" w:beforeAutospacing="1" w:afterAutospacing="1"/>
-        <w:rPr>
-          <w:rFonts w:eastAsia="Times New Roman" w:cs="Calibri" w:cstheme="minorHAnsi"/>
-          <w:lang w:eastAsia="de-DE"/>
-        </w:rPr>
-      </w:pPr>
-      <w:r>
-        <w:rPr>
-          <w:rFonts w:eastAsia="Times New Roman" w:cs="Calibri" w:cstheme="minorHAnsi"/>
-          <w:lang w:eastAsia="de-DE"/>
-        </w:rPr>
-        <w:t>3.4.</w:t>
-      </w:r>
-      <w:r>
-        <w:rPr>
-          <w:rFonts w:eastAsia="Times New Roman" w:cs="Calibri" w:cstheme="minorHAnsi"/>
-          <w:lang w:eastAsia="de-DE"/>
-        </w:rPr>
-        <w:t>4</w:t>
-      </w:r>
-      <w:r>
-        <w:rPr>
-          <w:rFonts w:eastAsia="Times New Roman" w:cs="Calibri" w:cstheme="minorHAnsi"/>
-          <w:lang w:eastAsia="de-DE"/>
-        </w:rPr>
-        <w:t xml:space="preserve"> </w:t>
-      </w:r>
-      <w:r>
-        <w:rPr>
-          <w:rFonts w:eastAsia="Times New Roman" w:cs="Calibri" w:cstheme="minorHAnsi"/>
-          <w:lang w:eastAsia="de-DE"/>
-        </w:rPr>
-        <w:t>Overall control structure</w:t>
-      </w:r>
-    </w:p>
-    <w:p>
-      <w:pPr>
-        <w:pStyle w:val="Normal"/>
-        <w:rPr/>
-      </w:pPr>
-      <w:r>
-        <w:rPr/>
-        <w:t>inductance saturation</w:t>
-      </w:r>
-    </w:p>
-    <w:p>
-      <w:pPr>
-        <w:pStyle w:val="Normal"/>
-        <w:rPr>
-          <w:i/>
-          <w:i/>
-          <w:iCs/>
-        </w:rPr>
-      </w:pPr>
-      <w:r>
-        <w:rPr>
-          <w:i/>
-          <w:iCs/>
-        </w:rPr>
-        <w:t xml:space="preserve">The most used method -&gt; offline, look up table </w:t>
-      </w:r>
-    </w:p>
-    <w:p>
-      <w:pPr>
-        <w:pStyle w:val="Normal"/>
-        <w:rPr>
-          <w:i/>
-          <w:i/>
-          <w:iCs/>
-        </w:rPr>
-      </w:pPr>
-      <w:r>
-        <w:rPr>
-          <w:i/>
-          <w:iCs/>
-        </w:rPr>
-        <w:t>What is LUT? -&gt; optimized data points based on inductivity Ld Lq</w:t>
-      </w:r>
-    </w:p>
-    <w:p>
-      <w:pPr>
-        <w:pStyle w:val="Normal"/>
-        <w:rPr>
-          <w:i/>
-          <w:i/>
-          <w:iCs/>
-        </w:rPr>
-      </w:pPr>
-      <w:r>
-        <w:rPr>
-          <w:i/>
-          <w:iCs/>
-        </w:rPr>
-        <w:t>The content of LUT - &gt; motor control,field wekening area -&gt; MTPA and MMPV</w:t>
-      </w:r>
-    </w:p>
-    <w:p>
-      <w:pPr>
-        <w:pStyle w:val="Normal"/>
-        <w:ind w:left="720" w:hanging="0"/>
-        <w:rPr>
-          <w:i/>
-          <w:i/>
-          <w:iCs/>
-        </w:rPr>
-      </w:pPr>
-      <w:r>
-        <w:rPr>
-          <w:i/>
-          <w:iCs/>
-        </w:rPr>
-        <w:t>MTPA, MA ,MTPV</w:t>
-      </w:r>
-    </w:p>
-    <w:p>
-      <w:pPr>
-        <w:pStyle w:val="Normal"/>
-        <w:ind w:left="720" w:hanging="0"/>
-        <w:rPr>
-          <w:i/>
-          <w:i/>
-          <w:iCs/>
-        </w:rPr>
-      </w:pPr>
-      <w:r>
-        <w:rPr>
-          <w:i/>
-          <w:iCs/>
-        </w:rPr>
-        <w:t>Explain Torque curve, voltage curve, relation of rotation speed and voltage limit</w:t>
-      </w:r>
-    </w:p>
-    <w:p>
-      <w:pPr>
-        <w:pStyle w:val="Normal"/>
-        <w:rPr>
-          <w:i/>
-          <w:i/>
-          <w:iCs/>
-        </w:rPr>
-      </w:pPr>
-      <w:r>
-        <w:rPr>
-          <w:i/>
-          <w:iCs/>
-        </w:rPr>
-        <w:t>[block diagram of controller system with look up table]</w:t>
-      </w:r>
-    </w:p>
-    <w:p>
-      <w:pPr>
-        <w:pStyle w:val="Normal"/>
-        <w:spacing w:lineRule="auto" w:line="240" w:beforeAutospacing="1" w:afterAutospacing="1"/>
-        <w:rPr>
-          <w:i/>
-          <w:i/>
-          <w:iCs/>
-        </w:rPr>
-      </w:pPr>
-      <w:r>
-        <w:rPr>
-          <w:rFonts w:eastAsia="Times New Roman" w:cs="Calibri" w:cstheme="minorHAnsi"/>
-          <w:i/>
-          <w:iCs/>
-          <w:lang w:eastAsia="de-DE"/>
-        </w:rPr>
-        <w:t>[M-N kennlinie]</w:t>
-      </w:r>
-    </w:p>
-    <w:p>
-      <w:pPr>
-        <w:pStyle w:val="Normal"/>
-        <w:spacing w:lineRule="auto" w:line="240" w:beforeAutospacing="1" w:afterAutospacing="1"/>
-        <w:rPr>
-          <w:rFonts w:eastAsia="Times New Roman" w:cs="Calibri" w:cstheme="minorHAnsi"/>
-          <w:lang w:eastAsia="de-DE"/>
-        </w:rPr>
-      </w:pPr>
-      <w:r>
-        <w:rPr>
-          <w:rFonts w:eastAsia="Times New Roman" w:cs="Calibri" w:cstheme="minorHAnsi"/>
-          <w:lang w:eastAsia="de-DE"/>
-        </w:rPr>
-      </w:r>
-    </w:p>
-    <w:p>
-      <w:pPr>
-        <w:pStyle w:val="Normal"/>
-        <w:spacing w:lineRule="auto" w:line="240" w:beforeAutospacing="1" w:afterAutospacing="1"/>
-        <w:rPr>
-          <w:rFonts w:eastAsia="Times New Roman" w:cs="Calibri" w:cstheme="minorHAnsi"/>
-          <w:lang w:eastAsia="de-DE"/>
-        </w:rPr>
-      </w:pPr>
-      <w:r>
-        <w:rPr>
-          <w:rFonts w:eastAsia="Times New Roman" w:cs="Calibri" w:cstheme="minorHAnsi"/>
-          <w:lang w:eastAsia="de-DE"/>
-        </w:rPr>
-      </w:r>
-    </w:p>
-    <w:p>
-      <w:pPr>
-        <w:pStyle w:val="Normal"/>
-        <w:spacing w:lineRule="auto" w:line="240" w:beforeAutospacing="1" w:afterAutospacing="1"/>
-        <w:rPr>
-          <w:rFonts w:eastAsia="Times New Roman" w:cs="Calibri" w:cstheme="minorHAnsi"/>
-          <w:lang w:eastAsia="de-DE"/>
-        </w:rPr>
-      </w:pPr>
-      <w:r>
-        <w:rPr>
-          <w:rFonts w:eastAsia="Times New Roman" w:cs="Calibri" w:cstheme="minorHAnsi"/>
-          <w:lang w:eastAsia="de-DE"/>
-        </w:rPr>
-      </w:r>
-    </w:p>
-    <w:p>
-      <w:pPr>
-        <w:pStyle w:val="Normal"/>
-        <w:spacing w:lineRule="auto" w:line="240" w:beforeAutospacing="1" w:afterAutospacing="1"/>
-        <w:rPr>
-          <w:rFonts w:eastAsia="Times New Roman" w:cs="Calibri" w:cstheme="minorHAnsi"/>
-          <w:lang w:eastAsia="de-DE"/>
-        </w:rPr>
-      </w:pPr>
-      <w:r>
-        <w:rPr>
-          <w:rFonts w:eastAsia="Times New Roman" w:cs="Calibri" w:cstheme="minorHAnsi"/>
-          <w:lang w:eastAsia="de-DE"/>
-        </w:rPr>
-        <w:drawing>
-          <wp:anchor behindDoc="0" distT="0" distB="0" distL="0" distR="0" simplePos="0" locked="0" layoutInCell="1" allowOverlap="1" relativeHeight="24">
-            <wp:simplePos x="0" y="0"/>
-            <wp:positionH relativeFrom="column">
-              <wp:posOffset>-158750</wp:posOffset>
-            </wp:positionH>
-            <wp:positionV relativeFrom="paragraph">
-              <wp:posOffset>101600</wp:posOffset>
-            </wp:positionV>
-            <wp:extent cx="5760720" cy="1903095"/>
-            <wp:effectExtent l="0" t="0" r="0" b="0"/>
-            <wp:wrapSquare wrapText="largest"/>
-            <wp:docPr id="14" name="Image1" descr=""/>
-            <wp:cNvGraphicFramePr>
-              <a:graphicFrameLocks xmlns:a="http://schemas.openxmlformats.org/drawingml/2006/main" noChangeAspect="1"/>
-            </wp:cNvGraphicFramePr>
-            <a:graphic xmlns:a="http://schemas.openxmlformats.org/drawingml/2006/main">
-              <a:graphicData uri="http://schemas.openxmlformats.org/drawingml/2006/picture">
-                <pic:pic xmlns:pic="http://schemas.openxmlformats.org/drawingml/2006/picture">
-                  <pic:nvPicPr>
-                    <pic:cNvPr id="14" name="Image1" descr=""/>
-                    <pic:cNvPicPr>
-                      <a:picLocks noChangeAspect="1" noChangeArrowheads="1"/>
-                    </pic:cNvPicPr>
-                  </pic:nvPicPr>
-                  <pic:blipFill>
-                    <a:blip r:embed="rId15"/>
-                    <a:stretch>
-                      <a:fillRect/>
-                    </a:stretch>
-                  </pic:blipFill>
-                  <pic:spPr bwMode="auto">
-                    <a:xfrm>
-                      <a:off x="0" y="0"/>
-                      <a:ext cx="5760720" cy="1903095"/>
-                    </a:xfrm>
-                    <a:prstGeom prst="rect">
-                      <a:avLst/>
-                    </a:prstGeom>
-                  </pic:spPr>
-                </pic:pic>
-              </a:graphicData>
-            </a:graphic>
-          </wp:anchor>
-        </w:drawing>
-      </w:r>
-    </w:p>
-    <w:p>
-      <w:pPr>
-        <w:pStyle w:val="Normal"/>
-        <w:spacing w:lineRule="auto" w:line="240" w:beforeAutospacing="1" w:afterAutospacing="1"/>
-        <w:rPr>
-          <w:rFonts w:eastAsia="Times New Roman" w:cs="Calibri" w:cstheme="minorHAnsi"/>
-          <w:lang w:eastAsia="de-DE"/>
-        </w:rPr>
-      </w:pPr>
-      <w:r>
-        <w:rPr>
-          <w:rFonts w:eastAsia="Times New Roman" w:cs="Calibri" w:cstheme="minorHAnsi"/>
-          <w:lang w:eastAsia="de-DE"/>
-        </w:rPr>
-      </w:r>
-    </w:p>
-    <w:p>
-      <w:pPr>
-        <w:pStyle w:val="Normal"/>
-        <w:spacing w:lineRule="auto" w:line="240" w:beforeAutospacing="1" w:afterAutospacing="1"/>
-        <w:rPr>
-          <w:rFonts w:eastAsia="Times New Roman" w:cs="Calibri" w:cstheme="minorHAnsi"/>
-          <w:lang w:eastAsia="de-DE"/>
-        </w:rPr>
-      </w:pPr>
-      <w:r>
-        <w:rPr>
-          <w:rFonts w:eastAsia="Times New Roman" w:cs="Calibri" w:cstheme="minorHAnsi"/>
-          <w:lang w:eastAsia="de-DE"/>
-        </w:rPr>
-      </w:r>
-    </w:p>
-    <w:p>
-      <w:pPr>
-        <w:pStyle w:val="Normal"/>
-        <w:spacing w:lineRule="auto" w:line="240" w:beforeAutospacing="1" w:afterAutospacing="1"/>
-        <w:rPr>
-          <w:rFonts w:eastAsia="Times New Roman" w:cs="Calibri" w:cstheme="minorHAnsi"/>
-          <w:lang w:eastAsia="de-DE"/>
-        </w:rPr>
-      </w:pPr>
-      <w:r>
-        <w:rPr>
-          <w:rFonts w:eastAsia="Times New Roman" w:cs="Calibri" w:cstheme="minorHAnsi"/>
-          <w:lang w:eastAsia="de-DE"/>
-        </w:rPr>
-      </w:r>
-    </w:p>
-    <w:p>
-      <w:pPr>
-        <w:pStyle w:val="Normal"/>
-        <w:spacing w:lineRule="auto" w:line="240" w:beforeAutospacing="1" w:afterAutospacing="1"/>
-        <w:rPr>
-          <w:rFonts w:eastAsia="Times New Roman" w:cs="Calibri" w:cstheme="minorHAnsi"/>
-          <w:lang w:eastAsia="de-DE"/>
-        </w:rPr>
-      </w:pPr>
-      <w:r>
-        <w:rPr>
-          <w:rFonts w:eastAsia="Times New Roman" w:cs="Calibri" w:cstheme="minorHAnsi"/>
-          <w:lang w:eastAsia="de-DE"/>
-        </w:rPr>
-      </w:r>
-    </w:p>
-    <w:p>
-      <w:pPr>
-        <w:pStyle w:val="Normal"/>
-        <w:spacing w:lineRule="auto" w:line="240" w:beforeAutospacing="1" w:afterAutospacing="1"/>
-        <w:rPr>
-          <w:rFonts w:eastAsia="Times New Roman" w:cs="Calibri" w:cstheme="minorHAnsi"/>
-          <w:lang w:eastAsia="de-DE"/>
-        </w:rPr>
-      </w:pPr>
-      <w:r>
-        <w:rPr>
-          <w:rFonts w:eastAsia="Times New Roman" w:cs="Calibri" w:cstheme="minorHAnsi"/>
-          <w:lang w:eastAsia="de-DE"/>
-        </w:rPr>
-      </w:r>
-    </w:p>
-    <w:p>
-      <w:pPr>
-        <w:pStyle w:val="Normal"/>
-        <w:spacing w:lineRule="auto" w:line="240" w:beforeAutospacing="1" w:afterAutospacing="1"/>
-        <w:rPr>
-          <w:rFonts w:eastAsia="Times New Roman" w:cs="Calibri" w:cstheme="minorHAnsi"/>
-          <w:lang w:eastAsia="de-DE"/>
-        </w:rPr>
-      </w:pPr>
-      <w:r>
-        <w:rPr>
-          <w:rFonts w:eastAsia="Times New Roman" w:cs="Calibri" w:cstheme="minorHAnsi"/>
-          <w:lang w:eastAsia="de-DE"/>
-        </w:rPr>
-      </w:r>
-    </w:p>
-    <w:p>
-      <w:pPr>
-        <w:pStyle w:val="Normal"/>
-        <w:spacing w:lineRule="auto" w:line="240" w:beforeAutospacing="1" w:afterAutospacing="1"/>
-        <w:rPr>
-          <w:rFonts w:eastAsia="Times New Roman" w:cs="Calibri" w:cstheme="minorHAnsi"/>
-          <w:lang w:eastAsia="de-DE"/>
-        </w:rPr>
-      </w:pPr>
-      <w:r>
-        <w:rPr>
-          <w:rFonts w:eastAsia="Times New Roman" w:cs="Calibri" w:cstheme="minorHAnsi"/>
+          <w:lang w:eastAsia="de-DE"/>
+        </w:rPr>
+      </w:pPr>
+      <w:r>
+        <w:rPr>
+          <w:rFonts w:eastAsia="Times New Roman" w:cs="Calibri" w:cstheme="minorHAnsi"/>
+          <w:lang w:eastAsia="de-DE"/>
+        </w:rPr>
+        <w:t>3.4.4 Overall control structure</w:t>
+      </w:r>
+    </w:p>
+    <w:p>
+      <w:pPr>
+        <w:pStyle w:val="Normal"/>
+        <w:spacing w:lineRule="auto" w:line="240" w:beforeAutospacing="1" w:afterAutospacing="1"/>
+        <w:rPr>
+          <w:rFonts w:eastAsia="Times New Roman" w:cs="Calibri" w:cstheme="minorHAnsi"/>
+          <w:lang w:eastAsia="de-DE"/>
+        </w:rPr>
+      </w:pPr>
+      <w:r>
+        <w:rPr>
+          <w:rFonts w:eastAsia="Times New Roman" w:cs="Calibri" w:cstheme="minorHAnsi"/>
+          <w:lang w:eastAsia="de-DE"/>
+        </w:rPr>
+        <w:t xml:space="preserve">The generation of the current reference in the torque controller is an off-line technique, where per-determined data set for optimized current vector according to Torque and speed is stored as an Look-up-Table and used during motor operation. Fig ? Show the block diagram of the </w:t>
+      </w:r>
+      <w:r>
+        <w:rPr>
+          <w:rFonts w:eastAsia="Times New Roman" w:cs="Calibri" w:cstheme="minorHAnsi"/>
+          <w:lang w:eastAsia="de-DE"/>
+        </w:rPr>
+        <w:t>Torque controller.</w:t>
+      </w:r>
+    </w:p>
+    <w:p>
+      <w:pPr>
+        <w:pStyle w:val="Normal"/>
+        <w:spacing w:lineRule="auto" w:line="240" w:beforeAutospacing="1" w:afterAutospacing="1"/>
+        <w:rPr>
+          <w:rFonts w:eastAsia="Times New Roman" w:cs="Calibri" w:cstheme="minorHAnsi"/>
+          <w:lang w:eastAsia="de-DE"/>
+        </w:rPr>
+      </w:pPr>
+      <w:r>
+        <w:rPr>
+          <w:rFonts w:eastAsia="Times New Roman" w:cs="Calibri" w:cstheme="minorHAnsi"/>
+          <w:lang w:eastAsia="de-DE"/>
+        </w:rPr>
+        <w:t>Three LUTs are used in torque controller. The Torque command is first limited by the M-n Table according to the current motor speed to prevent operation outside the operable region. The current reference point are than generated based on the Torque command using either the LUT for MTPA or MTPV and MA, determining on whether the motor is in basic speed or field-weakening region.</w:t>
+      </w:r>
+    </w:p>
+    <w:p>
+      <w:pPr>
+        <w:pStyle w:val="Normal"/>
+        <w:spacing w:lineRule="auto" w:line="240" w:beforeAutospacing="1" w:afterAutospacing="1"/>
+        <w:rPr>
+          <w:rFonts w:eastAsia="Times New Roman" w:cs="Calibri" w:cstheme="minorHAnsi"/>
+          <w:color w:val="C9211E"/>
+          <w:lang w:eastAsia="de-DE"/>
+        </w:rPr>
+      </w:pPr>
+      <w:r>
+        <w:rPr>
+          <w:rFonts w:eastAsia="Times New Roman" w:cs="Calibri" w:cstheme="minorHAnsi"/>
+          <w:color w:val="C9211E"/>
+          <w:lang w:eastAsia="de-DE"/>
+        </w:rPr>
+      </w:r>
+    </w:p>
+    <w:p>
+      <w:pPr>
+        <w:pStyle w:val="Normal"/>
+        <w:spacing w:lineRule="auto" w:line="240" w:beforeAutospacing="1" w:afterAutospacing="1"/>
+        <w:rPr>
+          <w:rFonts w:eastAsia="Times New Roman" w:cs="Calibri" w:cstheme="minorHAnsi"/>
+          <w:color w:val="C9211E"/>
+          <w:lang w:eastAsia="de-DE"/>
+        </w:rPr>
+      </w:pPr>
+      <w:r>
+        <w:rPr>
+          <w:rFonts w:eastAsia="Times New Roman" w:cs="Calibri" w:cstheme="minorHAnsi"/>
+          <w:color w:val="C9211E"/>
+          <w:lang w:eastAsia="de-DE"/>
+        </w:rPr>
+      </w:r>
+    </w:p>
+    <w:p>
+      <w:pPr>
+        <w:pStyle w:val="Normal"/>
+        <w:spacing w:lineRule="auto" w:line="240" w:beforeAutospacing="1" w:afterAutospacing="1"/>
+        <w:rPr>
+          <w:rFonts w:eastAsia="Times New Roman" w:cs="Calibri" w:cstheme="minorHAnsi"/>
+          <w:color w:val="C9211E"/>
+          <w:lang w:eastAsia="de-DE"/>
+        </w:rPr>
+      </w:pPr>
+      <w:r>
+        <w:rPr>
+          <w:rFonts w:eastAsia="Times New Roman" w:cs="Calibri" w:cstheme="minorHAnsi"/>
+          <w:color w:val="C9211E"/>
+          <w:lang w:eastAsia="de-DE"/>
+        </w:rPr>
+      </w:r>
+    </w:p>
+    <w:p>
+      <w:pPr>
+        <w:pStyle w:val="Normal"/>
+        <w:spacing w:lineRule="auto" w:line="240" w:beforeAutospacing="1" w:afterAutospacing="1"/>
+        <w:rPr>
+          <w:rFonts w:eastAsia="Times New Roman" w:cs="Calibri" w:cstheme="minorHAnsi"/>
+          <w:color w:val="C9211E"/>
+          <w:lang w:eastAsia="de-DE"/>
+        </w:rPr>
+      </w:pPr>
+      <w:r>
+        <w:rPr>
+          <w:rFonts w:eastAsia="Times New Roman" w:cs="Calibri" w:cstheme="minorHAnsi"/>
+          <w:color w:val="C9211E"/>
+          <w:lang w:eastAsia="de-DE"/>
+        </w:rPr>
+      </w:r>
+    </w:p>
+    <w:p>
+      <w:pPr>
+        <w:pStyle w:val="Normal"/>
+        <w:spacing w:lineRule="auto" w:line="240" w:beforeAutospacing="1" w:afterAutospacing="1"/>
+        <w:rPr>
+          <w:rFonts w:eastAsia="Times New Roman" w:cs="Calibri" w:cstheme="minorHAnsi"/>
+          <w:color w:val="C9211E"/>
+          <w:lang w:eastAsia="de-DE"/>
+        </w:rPr>
+      </w:pPr>
+      <w:r>
+        <w:rPr>
+          <w:rFonts w:eastAsia="Times New Roman" w:cs="Calibri" w:cstheme="minorHAnsi"/>
+          <w:color w:val="C9211E"/>
           <w:lang w:eastAsia="de-DE"/>
         </w:rPr>
       </w:r>
@@ -6368,6 +5752,126 @@
   <w:abstractNum w:abstractNumId="1">
     <w:lvl w:ilvl="0">
       <w:start w:val="1"/>
+      <w:numFmt w:val="none"/>
+      <w:suff w:val="nothing"/>
+      <w:lvlText w:val=""/>
+      <w:lvlJc w:val="left"/>
+      <w:pPr>
+        <w:tabs>
+          <w:tab w:val="num" w:pos="0"/>
+        </w:tabs>
+        <w:ind w:left="0" w:hanging="0"/>
+      </w:pPr>
+    </w:lvl>
+    <w:lvl w:ilvl="1">
+      <w:start w:val="1"/>
+      <w:numFmt w:val="none"/>
+      <w:suff w:val="nothing"/>
+      <w:lvlText w:val=""/>
+      <w:lvlJc w:val="left"/>
+      <w:pPr>
+        <w:tabs>
+          <w:tab w:val="num" w:pos="0"/>
+        </w:tabs>
+        <w:ind w:left="0" w:hanging="0"/>
+      </w:pPr>
+    </w:lvl>
+    <w:lvl w:ilvl="2">
+      <w:start w:val="1"/>
+      <w:pStyle w:val="Heading3"/>
+      <w:numFmt w:val="none"/>
+      <w:suff w:val="nothing"/>
+      <w:lvlText w:val=""/>
+      <w:lvlJc w:val="left"/>
+      <w:pPr>
+        <w:tabs>
+          <w:tab w:val="num" w:pos="0"/>
+        </w:tabs>
+        <w:ind w:left="0" w:hanging="0"/>
+      </w:pPr>
+    </w:lvl>
+    <w:lvl w:ilvl="3">
+      <w:start w:val="1"/>
+      <w:numFmt w:val="none"/>
+      <w:suff w:val="nothing"/>
+      <w:lvlText w:val=""/>
+      <w:lvlJc w:val="left"/>
+      <w:pPr>
+        <w:tabs>
+          <w:tab w:val="num" w:pos="0"/>
+        </w:tabs>
+        <w:ind w:left="0" w:hanging="0"/>
+      </w:pPr>
+    </w:lvl>
+    <w:lvl w:ilvl="4">
+      <w:start w:val="1"/>
+      <w:numFmt w:val="none"/>
+      <w:suff w:val="nothing"/>
+      <w:lvlText w:val=""/>
+      <w:lvlJc w:val="left"/>
+      <w:pPr>
+        <w:tabs>
+          <w:tab w:val="num" w:pos="0"/>
+        </w:tabs>
+        <w:ind w:left="0" w:hanging="0"/>
+      </w:pPr>
+    </w:lvl>
+    <w:lvl w:ilvl="5">
+      <w:start w:val="1"/>
+      <w:numFmt w:val="none"/>
+      <w:suff w:val="nothing"/>
+      <w:lvlText w:val=""/>
+      <w:lvlJc w:val="left"/>
+      <w:pPr>
+        <w:tabs>
+          <w:tab w:val="num" w:pos="0"/>
+        </w:tabs>
+        <w:ind w:left="0" w:hanging="0"/>
+      </w:pPr>
+    </w:lvl>
+    <w:lvl w:ilvl="6">
+      <w:start w:val="1"/>
+      <w:numFmt w:val="none"/>
+      <w:suff w:val="nothing"/>
+      <w:lvlText w:val=""/>
+      <w:lvlJc w:val="left"/>
+      <w:pPr>
+        <w:tabs>
+          <w:tab w:val="num" w:pos="0"/>
+        </w:tabs>
+        <w:ind w:left="0" w:hanging="0"/>
+      </w:pPr>
+    </w:lvl>
+    <w:lvl w:ilvl="7">
+      <w:start w:val="1"/>
+      <w:numFmt w:val="none"/>
+      <w:suff w:val="nothing"/>
+      <w:lvlText w:val=""/>
+      <w:lvlJc w:val="left"/>
+      <w:pPr>
+        <w:tabs>
+          <w:tab w:val="num" w:pos="0"/>
+        </w:tabs>
+        <w:ind w:left="0" w:hanging="0"/>
+      </w:pPr>
+    </w:lvl>
+    <w:lvl w:ilvl="8">
+      <w:start w:val="1"/>
+      <w:numFmt w:val="none"/>
+      <w:suff w:val="nothing"/>
+      <w:lvlText w:val=""/>
+      <w:lvlJc w:val="left"/>
+      <w:pPr>
+        <w:tabs>
+          <w:tab w:val="num" w:pos="0"/>
+        </w:tabs>
+        <w:ind w:left="0" w:hanging="0"/>
+      </w:pPr>
+    </w:lvl>
+  </w:abstractNum>
+  <w:abstractNum w:abstractNumId="2">
+    <w:lvl w:ilvl="0">
+      <w:start w:val="1"/>
       <w:numFmt w:val="bullet"/>
       <w:lvlText w:val=""/>
       <w:lvlJc w:val="left"/>
@@ -6500,126 +6004,6 @@
       <w:rPr>
         <w:rFonts w:ascii="Wingdings" w:hAnsi="Wingdings" w:cs="Wingdings" w:hint="default"/>
       </w:rPr>
-    </w:lvl>
-  </w:abstractNum>
-  <w:abstractNum w:abstractNumId="2">
-    <w:lvl w:ilvl="0">
-      <w:start w:val="1"/>
-      <w:numFmt w:val="none"/>
-      <w:suff w:val="nothing"/>
-      <w:lvlText w:val=""/>
-      <w:lvlJc w:val="left"/>
-      <w:pPr>
-        <w:tabs>
-          <w:tab w:val="num" w:pos="0"/>
-        </w:tabs>
-        <w:ind w:left="0" w:hanging="0"/>
-      </w:pPr>
-    </w:lvl>
-    <w:lvl w:ilvl="1">
-      <w:start w:val="1"/>
-      <w:numFmt w:val="none"/>
-      <w:suff w:val="nothing"/>
-      <w:lvlText w:val=""/>
-      <w:lvlJc w:val="left"/>
-      <w:pPr>
-        <w:tabs>
-          <w:tab w:val="num" w:pos="0"/>
-        </w:tabs>
-        <w:ind w:left="0" w:hanging="0"/>
-      </w:pPr>
-    </w:lvl>
-    <w:lvl w:ilvl="2">
-      <w:start w:val="1"/>
-      <w:pStyle w:val="Heading3"/>
-      <w:numFmt w:val="none"/>
-      <w:suff w:val="nothing"/>
-      <w:lvlText w:val=""/>
-      <w:lvlJc w:val="left"/>
-      <w:pPr>
-        <w:tabs>
-          <w:tab w:val="num" w:pos="0"/>
-        </w:tabs>
-        <w:ind w:left="0" w:hanging="0"/>
-      </w:pPr>
-    </w:lvl>
-    <w:lvl w:ilvl="3">
-      <w:start w:val="1"/>
-      <w:numFmt w:val="none"/>
-      <w:suff w:val="nothing"/>
-      <w:lvlText w:val=""/>
-      <w:lvlJc w:val="left"/>
-      <w:pPr>
-        <w:tabs>
-          <w:tab w:val="num" w:pos="0"/>
-        </w:tabs>
-        <w:ind w:left="0" w:hanging="0"/>
-      </w:pPr>
-    </w:lvl>
-    <w:lvl w:ilvl="4">
-      <w:start w:val="1"/>
-      <w:numFmt w:val="none"/>
-      <w:suff w:val="nothing"/>
-      <w:lvlText w:val=""/>
-      <w:lvlJc w:val="left"/>
-      <w:pPr>
-        <w:tabs>
-          <w:tab w:val="num" w:pos="0"/>
-        </w:tabs>
-        <w:ind w:left="0" w:hanging="0"/>
-      </w:pPr>
-    </w:lvl>
-    <w:lvl w:ilvl="5">
-      <w:start w:val="1"/>
-      <w:numFmt w:val="none"/>
-      <w:suff w:val="nothing"/>
-      <w:lvlText w:val=""/>
-      <w:lvlJc w:val="left"/>
-      <w:pPr>
-        <w:tabs>
-          <w:tab w:val="num" w:pos="0"/>
-        </w:tabs>
-        <w:ind w:left="0" w:hanging="0"/>
-      </w:pPr>
-    </w:lvl>
-    <w:lvl w:ilvl="6">
-      <w:start w:val="1"/>
-      <w:numFmt w:val="none"/>
-      <w:suff w:val="nothing"/>
-      <w:lvlText w:val=""/>
-      <w:lvlJc w:val="left"/>
-      <w:pPr>
-        <w:tabs>
-          <w:tab w:val="num" w:pos="0"/>
-        </w:tabs>
-        <w:ind w:left="0" w:hanging="0"/>
-      </w:pPr>
-    </w:lvl>
-    <w:lvl w:ilvl="7">
-      <w:start w:val="1"/>
-      <w:numFmt w:val="none"/>
-      <w:suff w:val="nothing"/>
-      <w:lvlText w:val=""/>
-      <w:lvlJc w:val="left"/>
-      <w:pPr>
-        <w:tabs>
-          <w:tab w:val="num" w:pos="0"/>
-        </w:tabs>
-        <w:ind w:left="0" w:hanging="0"/>
-      </w:pPr>
-    </w:lvl>
-    <w:lvl w:ilvl="8">
-      <w:start w:val="1"/>
-      <w:numFmt w:val="none"/>
-      <w:suff w:val="nothing"/>
-      <w:lvlText w:val=""/>
-      <w:lvlJc w:val="left"/>
-      <w:pPr>
-        <w:tabs>
-          <w:tab w:val="num" w:pos="0"/>
-        </w:tabs>
-        <w:ind w:left="0" w:hanging="0"/>
-      </w:pPr>
     </w:lvl>
   </w:abstractNum>
   <w:num w:numId="1">
@@ -6637,7 +6021,6 @@
     <w:rPrDefault>
       <w:rPr>
         <w:rFonts w:ascii="Calibri" w:hAnsi="Calibri" w:eastAsia="Calibri" w:cs="Arial" w:asciiTheme="minorHAnsi" w:cstheme="minorBidi" w:eastAsiaTheme="minorHAnsi" w:hAnsiTheme="minorHAnsi"/>
-        <w:sz w:val="22"/>
         <w:szCs w:val="22"/>
         <w:lang w:val="en-US" w:eastAsia="en-US" w:bidi="ar-SA"/>
       </w:rPr>
@@ -7032,6 +6415,7 @@
     <w:rsid w:val="0064584e"/>
     <w:pPr>
       <w:widowControl/>
+      <w:suppressAutoHyphens w:val="true"/>
       <w:bidi w:val="0"/>
       <w:spacing w:lineRule="auto" w:line="259" w:before="0" w:after="160"/>
       <w:jc w:val="left"/>
@@ -7051,6 +6435,10 @@
     <w:next w:val="TextBody"/>
     <w:qFormat/>
     <w:pPr>
+      <w:numPr>
+        <w:ilvl w:val="2"/>
+        <w:numId w:val="1"/>
+      </w:numPr>
       <w:spacing w:before="140" w:after="120"/>
       <w:outlineLvl w:val="2"/>
     </w:pPr>

</xml_diff>